<commit_message>
update word bài tập buổi 2
</commit_message>
<xml_diff>
--- a/ChauThiNgocQuyen_1150080113_11CNPM2_QLDA.docx
+++ b/ChauThiNgocQuyen_1150080113_11CNPM2_QLDA.docx
@@ -4,6 +4,7 @@
   <w:body>
     <w:p>
       <w:pPr>
+        <w:spacing w:line="360" w:lineRule="auto"/>
         <w:jc w:val="center"/>
         <w:rPr>
           <w:rFonts w:hint="default" w:ascii="Times New Roman" w:hAnsi="Times New Roman" w:cs="Times New Roman"/>
@@ -11,6 +12,7 @@
           <w:bCs/>
           <w:sz w:val="26"/>
           <w:szCs w:val="26"/>
+          <w:lang w:val="en-US"/>
         </w:rPr>
       </w:pPr>
       <w:r>
@@ -21,88 +23,106 @@
           <w:sz w:val="26"/>
           <w:szCs w:val="26"/>
         </w:rPr>
-        <w:t>BUỔI 2</w:t>
-      </w:r>
-    </w:p>
-    <w:p>
-      <w:pPr>
-        <w:rPr>
-          <w:rFonts w:hint="default" w:ascii="Times New Roman" w:hAnsi="Times New Roman" w:cs="Times New Roman"/>
-          <w:sz w:val="26"/>
-          <w:szCs w:val="26"/>
-          <w:lang w:val="en-US"/>
-        </w:rPr>
-      </w:pPr>
-      <w:r>
-        <w:rPr>
-          <w:rFonts w:hint="default" w:ascii="Times New Roman" w:hAnsi="Times New Roman" w:cs="Times New Roman"/>
-          <w:sz w:val="26"/>
-          <w:szCs w:val="26"/>
-          <w:lang w:val="en-US"/>
-        </w:rPr>
-        <w:t>Tên SV: Châu Thị Ngọc Quyên</w:t>
-      </w:r>
-    </w:p>
-    <w:p>
-      <w:pPr>
-        <w:rPr>
-          <w:rFonts w:hint="default" w:ascii="Times New Roman" w:hAnsi="Times New Roman" w:cs="Times New Roman"/>
-          <w:sz w:val="26"/>
-          <w:szCs w:val="26"/>
-          <w:lang w:val="en-US"/>
-        </w:rPr>
-      </w:pPr>
-      <w:r>
-        <w:rPr>
-          <w:rFonts w:hint="default" w:ascii="Times New Roman" w:hAnsi="Times New Roman" w:cs="Times New Roman"/>
-          <w:sz w:val="26"/>
-          <w:szCs w:val="26"/>
-          <w:lang w:val="en-US"/>
-        </w:rPr>
-        <w:t>Lớp: 11_ĐH_CNPM2</w:t>
-      </w:r>
-    </w:p>
-    <w:p>
-      <w:pPr>
-        <w:rPr>
-          <w:rFonts w:hint="default" w:ascii="Times New Roman" w:hAnsi="Times New Roman" w:cs="Times New Roman"/>
-          <w:sz w:val="26"/>
-          <w:szCs w:val="26"/>
-          <w:lang w:val="en-US"/>
-        </w:rPr>
-      </w:pPr>
-      <w:r>
-        <w:rPr>
-          <w:rFonts w:hint="default" w:ascii="Times New Roman" w:hAnsi="Times New Roman" w:cs="Times New Roman"/>
-          <w:sz w:val="26"/>
-          <w:szCs w:val="26"/>
-          <w:lang w:val="en-US"/>
-        </w:rPr>
-        <w:t>Khoa: Công nghệ thông tin</w:t>
-      </w:r>
-    </w:p>
-    <w:p>
-      <w:pPr>
-        <w:rPr>
-          <w:rFonts w:hint="default" w:ascii="Times New Roman" w:hAnsi="Times New Roman" w:cs="Times New Roman"/>
-          <w:sz w:val="26"/>
-          <w:szCs w:val="26"/>
-        </w:rPr>
-      </w:pPr>
-      <w:bookmarkStart w:id="0" w:name="_GoBack"/>
-      <w:bookmarkEnd w:id="0"/>
-    </w:p>
-    <w:p>
-      <w:pPr>
+        <w:t>B</w:t>
+      </w:r>
+      <w:r>
         <w:rPr>
           <w:rFonts w:hint="default" w:ascii="Times New Roman" w:hAnsi="Times New Roman" w:cs="Times New Roman"/>
           <w:b/>
           <w:bCs/>
           <w:sz w:val="26"/>
           <w:szCs w:val="26"/>
-        </w:rPr>
-      </w:pPr>
-      <w:r>
+          <w:lang w:val="en-US"/>
+        </w:rPr>
+        <w:t>ÀI TẬP 2 QUẢN LÝ DỰ ÁN</w:t>
+      </w:r>
+    </w:p>
+    <w:p>
+      <w:pPr>
+        <w:spacing w:line="360" w:lineRule="auto"/>
+        <w:rPr>
+          <w:rFonts w:hint="default" w:ascii="Times New Roman" w:hAnsi="Times New Roman" w:cs="Times New Roman"/>
+          <w:i/>
+          <w:iCs/>
+          <w:sz w:val="26"/>
+          <w:szCs w:val="26"/>
+          <w:lang w:val="en-US"/>
+        </w:rPr>
+      </w:pPr>
+      <w:r>
+        <w:rPr>
+          <w:rFonts w:hint="default" w:ascii="Times New Roman" w:hAnsi="Times New Roman" w:cs="Times New Roman"/>
+          <w:i/>
+          <w:iCs/>
+          <w:sz w:val="26"/>
+          <w:szCs w:val="26"/>
+          <w:lang w:val="en-US"/>
+        </w:rPr>
+        <w:t>Tên SV: Châu Thị Ngọc Quyên</w:t>
+      </w:r>
+    </w:p>
+    <w:p>
+      <w:pPr>
+        <w:spacing w:line="360" w:lineRule="auto"/>
+        <w:rPr>
+          <w:rFonts w:hint="default" w:ascii="Times New Roman" w:hAnsi="Times New Roman" w:cs="Times New Roman"/>
+          <w:i/>
+          <w:iCs/>
+          <w:sz w:val="26"/>
+          <w:szCs w:val="26"/>
+          <w:lang w:val="en-US"/>
+        </w:rPr>
+      </w:pPr>
+      <w:r>
+        <w:rPr>
+          <w:rFonts w:hint="default" w:ascii="Times New Roman" w:hAnsi="Times New Roman" w:cs="Times New Roman"/>
+          <w:i/>
+          <w:iCs/>
+          <w:sz w:val="26"/>
+          <w:szCs w:val="26"/>
+          <w:lang w:val="en-US"/>
+        </w:rPr>
+        <w:t>Lớp: 11_ĐH_CNPM2</w:t>
+      </w:r>
+    </w:p>
+    <w:p>
+      <w:pPr>
+        <w:spacing w:line="360" w:lineRule="auto"/>
+        <w:rPr>
+          <w:rFonts w:hint="default" w:ascii="Times New Roman" w:hAnsi="Times New Roman" w:cs="Times New Roman"/>
+          <w:i/>
+          <w:iCs/>
+          <w:sz w:val="26"/>
+          <w:szCs w:val="26"/>
+          <w:lang w:val="en-US"/>
+        </w:rPr>
+      </w:pPr>
+      <w:r>
+        <w:rPr>
+          <w:rFonts w:hint="default" w:ascii="Times New Roman" w:hAnsi="Times New Roman" w:cs="Times New Roman"/>
+          <w:i/>
+          <w:iCs/>
+          <w:sz w:val="26"/>
+          <w:szCs w:val="26"/>
+          <w:lang w:val="en-US"/>
+        </w:rPr>
+        <w:t>Khoa: Công nghệ thông tin</w:t>
+      </w:r>
+    </w:p>
+    <w:p>
+      <w:pPr>
+        <w:spacing w:line="360" w:lineRule="auto"/>
+        <w:rPr>
+          <w:rFonts w:hint="default" w:ascii="Times New Roman" w:hAnsi="Times New Roman" w:cs="Times New Roman"/>
+          <w:sz w:val="26"/>
+          <w:szCs w:val="26"/>
+        </w:rPr>
+      </w:pPr>
+    </w:p>
+    <w:p>
+      <w:pPr>
+        <w:spacing w:line="360" w:lineRule="auto"/>
+        <w:jc w:val="both"/>
         <w:rPr>
           <w:rFonts w:hint="default" w:ascii="Times New Roman" w:hAnsi="Times New Roman" w:cs="Times New Roman"/>
           <w:b/>
@@ -110,11 +130,8 @@
           <w:sz w:val="26"/>
           <w:szCs w:val="26"/>
         </w:rPr>
-        <w:t>Yêu cầu</w:t>
-      </w:r>
-    </w:p>
-    <w:p>
-      <w:pPr>
+      </w:pPr>
+      <w:r>
         <w:rPr>
           <w:rFonts w:hint="default" w:ascii="Times New Roman" w:hAnsi="Times New Roman" w:cs="Times New Roman"/>
           <w:b/>
@@ -122,8 +139,141 @@
           <w:sz w:val="26"/>
           <w:szCs w:val="26"/>
         </w:rPr>
-      </w:pPr>
-      <w:r>
+        <w:t>Yêu cầu</w:t>
+      </w:r>
+    </w:p>
+    <w:p>
+      <w:pPr>
+        <w:spacing w:line="360" w:lineRule="auto"/>
+        <w:jc w:val="both"/>
+        <w:rPr>
+          <w:rFonts w:hint="default" w:ascii="Times New Roman" w:hAnsi="Times New Roman" w:cs="Times New Roman"/>
+          <w:b w:val="0"/>
+          <w:bCs w:val="0"/>
+          <w:sz w:val="26"/>
+          <w:szCs w:val="26"/>
+        </w:rPr>
+      </w:pPr>
+      <w:r>
+        <w:rPr>
+          <w:rFonts w:hint="default" w:ascii="Times New Roman" w:hAnsi="Times New Roman" w:cs="Times New Roman"/>
+          <w:b w:val="0"/>
+          <w:bCs w:val="0"/>
+          <w:sz w:val="26"/>
+          <w:szCs w:val="26"/>
+        </w:rPr>
+        <w:t>Sau khi thực hành xong buổi 2, sinh viên phải:</w:t>
+      </w:r>
+    </w:p>
+    <w:p>
+      <w:pPr>
+        <w:spacing w:line="360" w:lineRule="auto"/>
+        <w:jc w:val="both"/>
+        <w:rPr>
+          <w:rFonts w:hint="default" w:ascii="Times New Roman" w:hAnsi="Times New Roman" w:cs="Times New Roman"/>
+          <w:b w:val="0"/>
+          <w:bCs w:val="0"/>
+          <w:sz w:val="26"/>
+          <w:szCs w:val="26"/>
+        </w:rPr>
+      </w:pPr>
+      <w:r>
+        <w:rPr>
+          <w:rFonts w:hint="default" w:ascii="Times New Roman" w:hAnsi="Times New Roman" w:cs="Times New Roman"/>
+          <w:b w:val="0"/>
+          <w:bCs w:val="0"/>
+          <w:sz w:val="26"/>
+          <w:szCs w:val="26"/>
+        </w:rPr>
+        <w:t>- Biết cách thiết lập các nguồn tài nguyên (nhân lực, chi phí).</w:t>
+      </w:r>
+    </w:p>
+    <w:p>
+      <w:pPr>
+        <w:spacing w:line="360" w:lineRule="auto"/>
+        <w:jc w:val="both"/>
+        <w:rPr>
+          <w:rFonts w:hint="default" w:ascii="Times New Roman" w:hAnsi="Times New Roman" w:cs="Times New Roman"/>
+          <w:b w:val="0"/>
+          <w:bCs w:val="0"/>
+          <w:sz w:val="26"/>
+          <w:szCs w:val="26"/>
+        </w:rPr>
+      </w:pPr>
+      <w:r>
+        <w:rPr>
+          <w:rFonts w:hint="default" w:ascii="Times New Roman" w:hAnsi="Times New Roman" w:cs="Times New Roman"/>
+          <w:b w:val="0"/>
+          <w:bCs w:val="0"/>
+          <w:sz w:val="26"/>
+          <w:szCs w:val="26"/>
+        </w:rPr>
+        <w:t>- Biết cách phân bổ tài nguyên cho công việc.</w:t>
+      </w:r>
+    </w:p>
+    <w:p>
+      <w:pPr>
+        <w:spacing w:line="360" w:lineRule="auto"/>
+        <w:jc w:val="both"/>
+        <w:rPr>
+          <w:rFonts w:hint="default" w:ascii="Times New Roman" w:hAnsi="Times New Roman" w:cs="Times New Roman"/>
+          <w:b w:val="0"/>
+          <w:bCs w:val="0"/>
+          <w:sz w:val="26"/>
+          <w:szCs w:val="26"/>
+        </w:rPr>
+      </w:pPr>
+      <w:r>
+        <w:rPr>
+          <w:rFonts w:hint="default" w:ascii="Times New Roman" w:hAnsi="Times New Roman" w:cs="Times New Roman"/>
+          <w:b w:val="0"/>
+          <w:bCs w:val="0"/>
+          <w:sz w:val="26"/>
+          <w:szCs w:val="26"/>
+        </w:rPr>
+        <w:t>- Tạo được sơ đồ mạng công việc theo dạng AON và xác định các công việc tới</w:t>
+      </w:r>
+    </w:p>
+    <w:p>
+      <w:pPr>
+        <w:spacing w:line="360" w:lineRule="auto"/>
+        <w:jc w:val="both"/>
+        <w:rPr>
+          <w:rFonts w:hint="default" w:ascii="Times New Roman" w:hAnsi="Times New Roman" w:cs="Times New Roman"/>
+          <w:b w:val="0"/>
+          <w:bCs w:val="0"/>
+          <w:sz w:val="26"/>
+          <w:szCs w:val="26"/>
+        </w:rPr>
+      </w:pPr>
+      <w:r>
+        <w:rPr>
+          <w:rFonts w:hint="default" w:ascii="Times New Roman" w:hAnsi="Times New Roman" w:cs="Times New Roman"/>
+          <w:b w:val="0"/>
+          <w:bCs w:val="0"/>
+          <w:sz w:val="26"/>
+          <w:szCs w:val="26"/>
+        </w:rPr>
+        <w:t>hạn.</w:t>
+      </w:r>
+    </w:p>
+    <w:p>
+      <w:pPr>
+        <w:spacing w:line="360" w:lineRule="auto"/>
+        <w:rPr>
+          <w:rFonts w:hint="default" w:ascii="Times New Roman" w:hAnsi="Times New Roman" w:cs="Times New Roman"/>
+          <w:sz w:val="26"/>
+          <w:szCs w:val="26"/>
+        </w:rPr>
+      </w:pPr>
+    </w:p>
+    <w:p>
+      <w:pPr>
+        <w:numPr>
+          <w:ilvl w:val="0"/>
+          <w:numId w:val="1"/>
+        </w:numPr>
+        <w:spacing w:line="360" w:lineRule="auto"/>
         <w:rPr>
           <w:rFonts w:hint="default" w:ascii="Times New Roman" w:hAnsi="Times New Roman" w:cs="Times New Roman"/>
           <w:b/>
@@ -131,11 +281,8 @@
           <w:sz w:val="26"/>
           <w:szCs w:val="26"/>
         </w:rPr>
-        <w:t>Sau khi thực hành xong buổi 2, sinh viên phải:</w:t>
-      </w:r>
-    </w:p>
-    <w:p>
-      <w:pPr>
+      </w:pPr>
+      <w:r>
         <w:rPr>
           <w:rFonts w:hint="default" w:ascii="Times New Roman" w:hAnsi="Times New Roman" w:cs="Times New Roman"/>
           <w:b/>
@@ -143,116 +290,16 @@
           <w:sz w:val="26"/>
           <w:szCs w:val="26"/>
         </w:rPr>
-      </w:pPr>
-      <w:r>
-        <w:rPr>
-          <w:rFonts w:hint="default" w:ascii="Times New Roman" w:hAnsi="Times New Roman" w:cs="Times New Roman"/>
-          <w:b/>
-          <w:bCs/>
-          <w:sz w:val="26"/>
-          <w:szCs w:val="26"/>
-        </w:rPr>
-        <w:t>- Biết cách thiết lập các nguồn tài nguyên (nhân lực, chi phí).</w:t>
-      </w:r>
-    </w:p>
-    <w:p>
-      <w:pPr>
-        <w:rPr>
-          <w:rFonts w:hint="default" w:ascii="Times New Roman" w:hAnsi="Times New Roman" w:cs="Times New Roman"/>
-          <w:b/>
-          <w:bCs/>
-          <w:sz w:val="26"/>
-          <w:szCs w:val="26"/>
-        </w:rPr>
-      </w:pPr>
-      <w:r>
-        <w:rPr>
-          <w:rFonts w:hint="default" w:ascii="Times New Roman" w:hAnsi="Times New Roman" w:cs="Times New Roman"/>
-          <w:b/>
-          <w:bCs/>
-          <w:sz w:val="26"/>
-          <w:szCs w:val="26"/>
-        </w:rPr>
-        <w:t>- Biết cách phân bổ tài nguyên cho công việc.</w:t>
-      </w:r>
-    </w:p>
-    <w:p>
-      <w:pPr>
-        <w:rPr>
-          <w:rFonts w:hint="default" w:ascii="Times New Roman" w:hAnsi="Times New Roman" w:cs="Times New Roman"/>
-          <w:b/>
-          <w:bCs/>
-          <w:sz w:val="26"/>
-          <w:szCs w:val="26"/>
-        </w:rPr>
-      </w:pPr>
-      <w:r>
-        <w:rPr>
-          <w:rFonts w:hint="default" w:ascii="Times New Roman" w:hAnsi="Times New Roman" w:cs="Times New Roman"/>
-          <w:b/>
-          <w:bCs/>
-          <w:sz w:val="26"/>
-          <w:szCs w:val="26"/>
-        </w:rPr>
-        <w:t>- Tạo được sơ đồ mạng công việc theo dạng AON và xác định các công việc tới</w:t>
-      </w:r>
-    </w:p>
-    <w:p>
-      <w:pPr>
-        <w:rPr>
-          <w:rFonts w:hint="default" w:ascii="Times New Roman" w:hAnsi="Times New Roman" w:cs="Times New Roman"/>
-          <w:b/>
-          <w:bCs/>
-          <w:sz w:val="26"/>
-          <w:szCs w:val="26"/>
-        </w:rPr>
-      </w:pPr>
-      <w:r>
-        <w:rPr>
-          <w:rFonts w:hint="default" w:ascii="Times New Roman" w:hAnsi="Times New Roman" w:cs="Times New Roman"/>
-          <w:b/>
-          <w:bCs/>
-          <w:sz w:val="26"/>
-          <w:szCs w:val="26"/>
-        </w:rPr>
-        <w:t>hạn.</w:t>
-      </w:r>
-    </w:p>
-    <w:p>
-      <w:pPr>
-        <w:rPr>
-          <w:rFonts w:hint="default" w:ascii="Times New Roman" w:hAnsi="Times New Roman" w:cs="Times New Roman"/>
-          <w:sz w:val="26"/>
-          <w:szCs w:val="26"/>
-        </w:rPr>
-      </w:pPr>
-    </w:p>
-    <w:p>
-      <w:pPr>
-        <w:numPr>
-          <w:ilvl w:val="0"/>
-          <w:numId w:val="1"/>
-        </w:numPr>
-        <w:rPr>
-          <w:rFonts w:hint="default" w:ascii="Times New Roman" w:hAnsi="Times New Roman" w:cs="Times New Roman"/>
-          <w:sz w:val="26"/>
-          <w:szCs w:val="26"/>
-        </w:rPr>
-      </w:pPr>
-      <w:r>
-        <w:rPr>
-          <w:rFonts w:hint="default" w:ascii="Times New Roman" w:hAnsi="Times New Roman" w:cs="Times New Roman"/>
-          <w:sz w:val="26"/>
-          <w:szCs w:val="26"/>
-        </w:rPr>
         <w:t>Thiết lập và phân bổ tài nguyên thực hiện dự án</w:t>
       </w:r>
     </w:p>
     <w:p>
       <w:pPr>
         <w:numPr>
-          <w:numId w:val="0"/>
-        </w:numPr>
+          <w:ilvl w:val="0"/>
+          <w:numId w:val="0"/>
+        </w:numPr>
+        <w:spacing w:line="360" w:lineRule="auto"/>
         <w:rPr>
           <w:rFonts w:hint="default" w:ascii="Times New Roman" w:hAnsi="Times New Roman" w:cs="Times New Roman"/>
           <w:sz w:val="26"/>
@@ -271,8 +318,10 @@
     <w:p>
       <w:pPr>
         <w:numPr>
-          <w:numId w:val="0"/>
-        </w:numPr>
+          <w:ilvl w:val="0"/>
+          <w:numId w:val="0"/>
+        </w:numPr>
+        <w:spacing w:line="360" w:lineRule="auto"/>
         <w:rPr>
           <w:rFonts w:hint="default" w:ascii="Times New Roman" w:hAnsi="Times New Roman" w:cs="Times New Roman"/>
           <w:sz w:val="26"/>
@@ -336,6 +385,7 @@
           <w:ilvl w:val="0"/>
           <w:numId w:val="2"/>
         </w:numPr>
+        <w:spacing w:line="360" w:lineRule="auto"/>
         <w:rPr>
           <w:rFonts w:hint="default" w:ascii="Times New Roman" w:hAnsi="Times New Roman" w:cs="Times New Roman"/>
           <w:sz w:val="26"/>
@@ -354,8 +404,10 @@
     <w:p>
       <w:pPr>
         <w:numPr>
-          <w:numId w:val="0"/>
-        </w:numPr>
+          <w:ilvl w:val="0"/>
+          <w:numId w:val="0"/>
+        </w:numPr>
+        <w:spacing w:line="360" w:lineRule="auto"/>
         <w:rPr>
           <w:rFonts w:hint="default" w:ascii="Times New Roman" w:hAnsi="Times New Roman" w:cs="Times New Roman"/>
           <w:sz w:val="26"/>
@@ -419,6 +471,7 @@
           <w:ilvl w:val="0"/>
           <w:numId w:val="2"/>
         </w:numPr>
+        <w:spacing w:line="360" w:lineRule="auto"/>
         <w:ind w:left="0" w:leftChars="0" w:firstLine="0" w:firstLineChars="0"/>
         <w:rPr>
           <w:rFonts w:hint="default" w:ascii="Times New Roman" w:hAnsi="Times New Roman" w:cs="Times New Roman"/>
@@ -438,8 +491,10 @@
     <w:p>
       <w:pPr>
         <w:numPr>
-          <w:numId w:val="0"/>
-        </w:numPr>
+          <w:ilvl w:val="0"/>
+          <w:numId w:val="0"/>
+        </w:numPr>
+        <w:spacing w:line="360" w:lineRule="auto"/>
         <w:ind w:leftChars="0"/>
         <w:rPr>
           <w:rFonts w:hint="default" w:ascii="Times New Roman" w:hAnsi="Times New Roman" w:cs="Times New Roman"/>
@@ -502,8 +557,99 @@
       <w:pPr>
         <w:numPr>
           <w:ilvl w:val="0"/>
+          <w:numId w:val="0"/>
+        </w:numPr>
+        <w:spacing w:line="360" w:lineRule="auto"/>
+        <w:ind w:leftChars="0"/>
+        <w:rPr>
+          <w:rFonts w:hint="default" w:ascii="Times New Roman" w:hAnsi="Times New Roman" w:cs="Times New Roman"/>
+          <w:sz w:val="26"/>
+          <w:szCs w:val="26"/>
+        </w:rPr>
+      </w:pPr>
+    </w:p>
+    <w:p>
+      <w:pPr>
+        <w:numPr>
+          <w:ilvl w:val="0"/>
+          <w:numId w:val="0"/>
+        </w:numPr>
+        <w:spacing w:line="360" w:lineRule="auto"/>
+        <w:ind w:leftChars="0"/>
+        <w:rPr>
+          <w:rFonts w:hint="default" w:ascii="Times New Roman" w:hAnsi="Times New Roman" w:cs="Times New Roman"/>
+          <w:sz w:val="26"/>
+          <w:szCs w:val="26"/>
+        </w:rPr>
+      </w:pPr>
+    </w:p>
+    <w:p>
+      <w:pPr>
+        <w:numPr>
+          <w:ilvl w:val="0"/>
+          <w:numId w:val="0"/>
+        </w:numPr>
+        <w:spacing w:line="360" w:lineRule="auto"/>
+        <w:ind w:leftChars="0"/>
+        <w:rPr>
+          <w:rFonts w:hint="default" w:ascii="Times New Roman" w:hAnsi="Times New Roman" w:cs="Times New Roman"/>
+          <w:sz w:val="26"/>
+          <w:szCs w:val="26"/>
+        </w:rPr>
+      </w:pPr>
+    </w:p>
+    <w:p>
+      <w:pPr>
+        <w:numPr>
+          <w:ilvl w:val="0"/>
+          <w:numId w:val="0"/>
+        </w:numPr>
+        <w:spacing w:line="360" w:lineRule="auto"/>
+        <w:ind w:leftChars="0"/>
+        <w:rPr>
+          <w:rFonts w:hint="default" w:ascii="Times New Roman" w:hAnsi="Times New Roman" w:cs="Times New Roman"/>
+          <w:sz w:val="26"/>
+          <w:szCs w:val="26"/>
+        </w:rPr>
+      </w:pPr>
+    </w:p>
+    <w:p>
+      <w:pPr>
+        <w:numPr>
+          <w:ilvl w:val="0"/>
+          <w:numId w:val="0"/>
+        </w:numPr>
+        <w:spacing w:line="360" w:lineRule="auto"/>
+        <w:ind w:leftChars="0"/>
+        <w:rPr>
+          <w:rFonts w:hint="default" w:ascii="Times New Roman" w:hAnsi="Times New Roman" w:cs="Times New Roman"/>
+          <w:sz w:val="26"/>
+          <w:szCs w:val="26"/>
+        </w:rPr>
+      </w:pPr>
+    </w:p>
+    <w:p>
+      <w:pPr>
+        <w:numPr>
+          <w:ilvl w:val="0"/>
+          <w:numId w:val="0"/>
+        </w:numPr>
+        <w:spacing w:line="360" w:lineRule="auto"/>
+        <w:ind w:leftChars="0"/>
+        <w:rPr>
+          <w:rFonts w:hint="default" w:ascii="Times New Roman" w:hAnsi="Times New Roman" w:cs="Times New Roman"/>
+          <w:sz w:val="26"/>
+          <w:szCs w:val="26"/>
+        </w:rPr>
+      </w:pPr>
+    </w:p>
+    <w:p>
+      <w:pPr>
+        <w:numPr>
+          <w:ilvl w:val="0"/>
           <w:numId w:val="2"/>
         </w:numPr>
+        <w:spacing w:line="360" w:lineRule="auto"/>
         <w:ind w:left="0" w:leftChars="0" w:firstLine="0" w:firstLineChars="0"/>
         <w:rPr>
           <w:rFonts w:hint="default" w:ascii="Times New Roman" w:hAnsi="Times New Roman" w:cs="Times New Roman"/>
@@ -523,9 +669,12 @@
     <w:p>
       <w:pPr>
         <w:numPr>
-          <w:numId w:val="0"/>
-        </w:numPr>
-        <w:ind w:leftChars="0"/>
+          <w:ilvl w:val="0"/>
+          <w:numId w:val="0"/>
+        </w:numPr>
+        <w:spacing w:line="360" w:lineRule="auto"/>
+        <w:ind w:leftChars="0"/>
+        <w:jc w:val="left"/>
         <w:rPr>
           <w:rFonts w:hint="default" w:ascii="Times New Roman" w:hAnsi="Times New Roman" w:cs="Times New Roman"/>
           <w:sz w:val="26"/>
@@ -540,8 +689,8 @@
         </w:rPr>
         <w:drawing>
           <wp:inline distT="0" distB="0" distL="114300" distR="114300">
-            <wp:extent cx="2642870" cy="3027680"/>
-            <wp:effectExtent l="0" t="0" r="8890" b="5080"/>
+            <wp:extent cx="3540125" cy="4055745"/>
+            <wp:effectExtent l="9525" t="9525" r="16510" b="19050"/>
             <wp:docPr id="5" name="Picture 5"/>
             <wp:cNvGraphicFramePr>
               <a:graphicFrameLocks xmlns:a="http://schemas.openxmlformats.org/drawingml/2006/main" noChangeAspect="1"/>
@@ -564,14 +713,16 @@
                   <pic:spPr>
                     <a:xfrm>
                       <a:off x="0" y="0"/>
-                      <a:ext cx="2642870" cy="3027680"/>
+                      <a:ext cx="3540125" cy="4055745"/>
                     </a:xfrm>
                     <a:prstGeom prst="rect">
                       <a:avLst/>
                     </a:prstGeom>
                     <a:noFill/>
                     <a:ln>
-                      <a:noFill/>
+                      <a:solidFill>
+                        <a:schemeClr val="tx1"/>
+                      </a:solidFill>
                     </a:ln>
                   </pic:spPr>
                 </pic:pic>
@@ -584,9 +735,12 @@
     <w:p>
       <w:pPr>
         <w:numPr>
-          <w:numId w:val="0"/>
-        </w:numPr>
-        <w:ind w:leftChars="0"/>
+          <w:ilvl w:val="0"/>
+          <w:numId w:val="0"/>
+        </w:numPr>
+        <w:spacing w:line="360" w:lineRule="auto"/>
+        <w:ind w:leftChars="0"/>
+        <w:jc w:val="left"/>
         <w:rPr>
           <w:rFonts w:hint="default" w:ascii="Times New Roman" w:hAnsi="Times New Roman" w:cs="Times New Roman"/>
           <w:sz w:val="26"/>
@@ -601,8 +755,8 @@
         </w:rPr>
         <w:drawing>
           <wp:inline distT="0" distB="0" distL="114300" distR="114300">
-            <wp:extent cx="3122930" cy="3569335"/>
-            <wp:effectExtent l="9525" t="9525" r="22225" b="17780"/>
+            <wp:extent cx="3595370" cy="4110355"/>
+            <wp:effectExtent l="9525" t="9525" r="22225" b="10160"/>
             <wp:docPr id="6" name="Picture 6"/>
             <wp:cNvGraphicFramePr>
               <a:graphicFrameLocks xmlns:a="http://schemas.openxmlformats.org/drawingml/2006/main" noChangeAspect="1"/>
@@ -625,7 +779,7 @@
                   <pic:spPr>
                     <a:xfrm>
                       <a:off x="0" y="0"/>
-                      <a:ext cx="3122930" cy="3569335"/>
+                      <a:ext cx="3595370" cy="4110355"/>
                     </a:xfrm>
                     <a:prstGeom prst="rect">
                       <a:avLst/>
@@ -650,6 +804,7 @@
           <w:ilvl w:val="0"/>
           <w:numId w:val="2"/>
         </w:numPr>
+        <w:spacing w:line="360" w:lineRule="auto"/>
         <w:ind w:left="0" w:leftChars="0" w:firstLine="0" w:firstLineChars="0"/>
         <w:rPr>
           <w:rFonts w:hint="default" w:ascii="Times New Roman" w:hAnsi="Times New Roman" w:cs="Times New Roman"/>
@@ -669,8 +824,10 @@
     <w:p>
       <w:pPr>
         <w:numPr>
-          <w:numId w:val="0"/>
-        </w:numPr>
+          <w:ilvl w:val="0"/>
+          <w:numId w:val="0"/>
+        </w:numPr>
+        <w:spacing w:line="360" w:lineRule="auto"/>
         <w:ind w:leftChars="0"/>
         <w:rPr>
           <w:rFonts w:hint="default" w:ascii="Times New Roman" w:hAnsi="Times New Roman" w:cs="Times New Roman"/>
@@ -735,6 +892,7 @@
           <w:ilvl w:val="0"/>
           <w:numId w:val="2"/>
         </w:numPr>
+        <w:spacing w:line="360" w:lineRule="auto"/>
         <w:ind w:left="0" w:leftChars="0" w:firstLine="0" w:firstLineChars="0"/>
         <w:rPr>
           <w:rFonts w:hint="default" w:ascii="Times New Roman" w:hAnsi="Times New Roman" w:cs="Times New Roman"/>
@@ -754,8 +912,10 @@
     <w:p>
       <w:pPr>
         <w:numPr>
-          <w:numId w:val="0"/>
-        </w:numPr>
+          <w:ilvl w:val="0"/>
+          <w:numId w:val="0"/>
+        </w:numPr>
+        <w:spacing w:line="360" w:lineRule="auto"/>
         <w:ind w:leftChars="0"/>
         <w:rPr>
           <w:rFonts w:hint="default" w:ascii="Times New Roman" w:hAnsi="Times New Roman" w:cs="Times New Roman"/>
@@ -817,8 +977,10 @@
     <w:p>
       <w:pPr>
         <w:numPr>
-          <w:numId w:val="0"/>
-        </w:numPr>
+          <w:ilvl w:val="0"/>
+          <w:numId w:val="0"/>
+        </w:numPr>
+        <w:spacing w:line="360" w:lineRule="auto"/>
         <w:ind w:leftChars="0"/>
         <w:rPr>
           <w:rFonts w:hint="default" w:ascii="Times New Roman" w:hAnsi="Times New Roman" w:cs="Times New Roman"/>
@@ -880,8 +1042,10 @@
     <w:p>
       <w:pPr>
         <w:numPr>
-          <w:numId w:val="0"/>
-        </w:numPr>
+          <w:ilvl w:val="0"/>
+          <w:numId w:val="0"/>
+        </w:numPr>
+        <w:spacing w:line="360" w:lineRule="auto"/>
         <w:ind w:leftChars="0"/>
         <w:rPr>
           <w:rFonts w:hint="default" w:ascii="Times New Roman" w:hAnsi="Times New Roman" w:cs="Times New Roman"/>
@@ -943,21 +1107,25 @@
     <w:p>
       <w:pPr>
         <w:numPr>
-          <w:numId w:val="0"/>
-        </w:numPr>
-        <w:ind w:leftChars="0"/>
-        <w:rPr>
-          <w:rFonts w:hint="default" w:ascii="Times New Roman" w:hAnsi="Times New Roman" w:cs="Times New Roman"/>
-          <w:sz w:val="26"/>
-          <w:szCs w:val="26"/>
-        </w:rPr>
-      </w:pPr>
-    </w:p>
-    <w:p>
-      <w:pPr>
-        <w:numPr>
-          <w:numId w:val="0"/>
-        </w:numPr>
+          <w:ilvl w:val="0"/>
+          <w:numId w:val="0"/>
+        </w:numPr>
+        <w:spacing w:line="360" w:lineRule="auto"/>
+        <w:ind w:leftChars="0"/>
+        <w:rPr>
+          <w:rFonts w:hint="default" w:ascii="Times New Roman" w:hAnsi="Times New Roman" w:cs="Times New Roman"/>
+          <w:sz w:val="26"/>
+          <w:szCs w:val="26"/>
+        </w:rPr>
+      </w:pPr>
+    </w:p>
+    <w:p>
+      <w:pPr>
+        <w:numPr>
+          <w:ilvl w:val="0"/>
+          <w:numId w:val="0"/>
+        </w:numPr>
+        <w:spacing w:line="360" w:lineRule="auto"/>
         <w:ind w:leftChars="0"/>
         <w:rPr>
           <w:rFonts w:hint="default" w:ascii="Times New Roman" w:hAnsi="Times New Roman" w:cs="Times New Roman"/>
@@ -1019,18 +1187,24 @@
     <w:p>
       <w:pPr>
         <w:numPr>
-          <w:numId w:val="0"/>
-        </w:numPr>
-        <w:ind w:leftChars="0"/>
-        <w:rPr>
-          <w:rFonts w:hint="default" w:ascii="Times New Roman" w:hAnsi="Times New Roman" w:cs="Times New Roman"/>
-          <w:sz w:val="26"/>
-          <w:szCs w:val="26"/>
-        </w:rPr>
-      </w:pPr>
-      <w:r>
-        <w:rPr>
-          <w:rFonts w:hint="default" w:ascii="Times New Roman" w:hAnsi="Times New Roman" w:cs="Times New Roman"/>
+          <w:ilvl w:val="0"/>
+          <w:numId w:val="0"/>
+        </w:numPr>
+        <w:spacing w:line="360" w:lineRule="auto"/>
+        <w:ind w:leftChars="0"/>
+        <w:rPr>
+          <w:rFonts w:hint="default" w:ascii="Times New Roman" w:hAnsi="Times New Roman" w:cs="Times New Roman"/>
+          <w:b/>
+          <w:bCs/>
+          <w:sz w:val="26"/>
+          <w:szCs w:val="26"/>
+        </w:rPr>
+      </w:pPr>
+      <w:r>
+        <w:rPr>
+          <w:rFonts w:hint="default" w:ascii="Times New Roman" w:hAnsi="Times New Roman" w:cs="Times New Roman"/>
+          <w:b/>
+          <w:bCs/>
           <w:sz w:val="26"/>
           <w:szCs w:val="26"/>
         </w:rPr>
@@ -1040,8 +1214,10 @@
     <w:p>
       <w:pPr>
         <w:numPr>
-          <w:numId w:val="0"/>
-        </w:numPr>
+          <w:ilvl w:val="0"/>
+          <w:numId w:val="0"/>
+        </w:numPr>
+        <w:spacing w:line="360" w:lineRule="auto"/>
         <w:ind w:leftChars="0"/>
         <w:rPr>
           <w:rFonts w:hint="default" w:ascii="Times New Roman" w:hAnsi="Times New Roman" w:cs="Times New Roman"/>
@@ -1061,8 +1237,10 @@
     <w:p>
       <w:pPr>
         <w:numPr>
-          <w:numId w:val="0"/>
-        </w:numPr>
+          <w:ilvl w:val="0"/>
+          <w:numId w:val="0"/>
+        </w:numPr>
+        <w:spacing w:line="360" w:lineRule="auto"/>
         <w:ind w:leftChars="0"/>
         <w:rPr>
           <w:rFonts w:hint="default" w:ascii="Times New Roman" w:hAnsi="Times New Roman" w:cs="Times New Roman"/>
@@ -1124,21 +1302,25 @@
     <w:p>
       <w:pPr>
         <w:numPr>
-          <w:numId w:val="0"/>
-        </w:numPr>
-        <w:ind w:leftChars="0"/>
-        <w:rPr>
-          <w:rFonts w:hint="default" w:ascii="Times New Roman" w:hAnsi="Times New Roman" w:cs="Times New Roman"/>
-          <w:sz w:val="26"/>
-          <w:szCs w:val="26"/>
-        </w:rPr>
-      </w:pPr>
-    </w:p>
-    <w:p>
-      <w:pPr>
-        <w:numPr>
-          <w:numId w:val="0"/>
-        </w:numPr>
+          <w:ilvl w:val="0"/>
+          <w:numId w:val="0"/>
+        </w:numPr>
+        <w:spacing w:line="360" w:lineRule="auto"/>
+        <w:ind w:leftChars="0"/>
+        <w:rPr>
+          <w:rFonts w:hint="default" w:ascii="Times New Roman" w:hAnsi="Times New Roman" w:cs="Times New Roman"/>
+          <w:sz w:val="26"/>
+          <w:szCs w:val="26"/>
+        </w:rPr>
+      </w:pPr>
+    </w:p>
+    <w:p>
+      <w:pPr>
+        <w:numPr>
+          <w:ilvl w:val="0"/>
+          <w:numId w:val="0"/>
+        </w:numPr>
+        <w:spacing w:line="360" w:lineRule="auto"/>
         <w:ind w:leftChars="0"/>
         <w:rPr>
           <w:rFonts w:hint="default" w:ascii="Times New Roman" w:hAnsi="Times New Roman" w:cs="Times New Roman"/>
@@ -1200,8 +1382,10 @@
     <w:p>
       <w:pPr>
         <w:numPr>
-          <w:numId w:val="0"/>
-        </w:numPr>
+          <w:ilvl w:val="0"/>
+          <w:numId w:val="0"/>
+        </w:numPr>
+        <w:spacing w:line="360" w:lineRule="auto"/>
         <w:ind w:leftChars="0"/>
         <w:rPr>
           <w:rFonts w:hint="default" w:ascii="Times New Roman" w:hAnsi="Times New Roman" w:cs="Times New Roman"/>
@@ -1263,21 +1447,25 @@
     <w:p>
       <w:pPr>
         <w:numPr>
-          <w:numId w:val="0"/>
-        </w:numPr>
-        <w:ind w:leftChars="0"/>
-        <w:rPr>
-          <w:rFonts w:hint="default" w:ascii="Times New Roman" w:hAnsi="Times New Roman" w:cs="Times New Roman"/>
-          <w:sz w:val="26"/>
-          <w:szCs w:val="26"/>
-        </w:rPr>
-      </w:pPr>
-    </w:p>
-    <w:p>
-      <w:pPr>
-        <w:numPr>
-          <w:numId w:val="0"/>
-        </w:numPr>
+          <w:ilvl w:val="0"/>
+          <w:numId w:val="0"/>
+        </w:numPr>
+        <w:spacing w:line="360" w:lineRule="auto"/>
+        <w:ind w:leftChars="0"/>
+        <w:rPr>
+          <w:rFonts w:hint="default" w:ascii="Times New Roman" w:hAnsi="Times New Roman" w:cs="Times New Roman"/>
+          <w:sz w:val="26"/>
+          <w:szCs w:val="26"/>
+        </w:rPr>
+      </w:pPr>
+    </w:p>
+    <w:p>
+      <w:pPr>
+        <w:numPr>
+          <w:ilvl w:val="0"/>
+          <w:numId w:val="0"/>
+        </w:numPr>
+        <w:spacing w:line="360" w:lineRule="auto"/>
         <w:ind w:leftChars="0"/>
         <w:rPr>
           <w:rFonts w:hint="default" w:ascii="Times New Roman" w:hAnsi="Times New Roman" w:cs="Times New Roman"/>
@@ -1339,21 +1527,25 @@
     <w:p>
       <w:pPr>
         <w:numPr>
-          <w:numId w:val="0"/>
-        </w:numPr>
-        <w:ind w:leftChars="0"/>
-        <w:rPr>
-          <w:rFonts w:hint="default" w:ascii="Times New Roman" w:hAnsi="Times New Roman" w:cs="Times New Roman"/>
-          <w:sz w:val="26"/>
-          <w:szCs w:val="26"/>
-        </w:rPr>
-      </w:pPr>
-    </w:p>
-    <w:p>
-      <w:pPr>
-        <w:numPr>
-          <w:numId w:val="0"/>
-        </w:numPr>
+          <w:ilvl w:val="0"/>
+          <w:numId w:val="0"/>
+        </w:numPr>
+        <w:spacing w:line="360" w:lineRule="auto"/>
+        <w:ind w:leftChars="0"/>
+        <w:rPr>
+          <w:rFonts w:hint="default" w:ascii="Times New Roman" w:hAnsi="Times New Roman" w:cs="Times New Roman"/>
+          <w:sz w:val="26"/>
+          <w:szCs w:val="26"/>
+        </w:rPr>
+      </w:pPr>
+    </w:p>
+    <w:p>
+      <w:pPr>
+        <w:numPr>
+          <w:ilvl w:val="0"/>
+          <w:numId w:val="0"/>
+        </w:numPr>
+        <w:spacing w:line="360" w:lineRule="auto"/>
         <w:ind w:leftChars="0"/>
         <w:rPr>
           <w:rFonts w:hint="default" w:ascii="Times New Roman" w:hAnsi="Times New Roman" w:cs="Times New Roman"/>
@@ -1415,22 +1607,10 @@
     <w:p>
       <w:pPr>
         <w:numPr>
-          <w:numId w:val="0"/>
-        </w:numPr>
-        <w:ind w:leftChars="0"/>
-        <w:rPr>
-          <w:rFonts w:hint="default" w:ascii="Times New Roman" w:hAnsi="Times New Roman" w:cs="Times New Roman"/>
-          <w:sz w:val="26"/>
-          <w:szCs w:val="26"/>
-        </w:rPr>
-      </w:pPr>
-    </w:p>
-    <w:p>
-      <w:pPr>
-        <w:numPr>
           <w:ilvl w:val="0"/>
           <w:numId w:val="3"/>
         </w:numPr>
+        <w:spacing w:line="360" w:lineRule="auto"/>
         <w:ind w:leftChars="0"/>
         <w:rPr>
           <w:rFonts w:hint="default" w:ascii="Times New Roman" w:hAnsi="Times New Roman" w:cs="Times New Roman"/>
@@ -1450,8 +1630,10 @@
     <w:p>
       <w:pPr>
         <w:numPr>
-          <w:numId w:val="0"/>
-        </w:numPr>
+          <w:ilvl w:val="0"/>
+          <w:numId w:val="0"/>
+        </w:numPr>
+        <w:spacing w:line="360" w:lineRule="auto"/>
         <w:rPr>
           <w:rFonts w:hint="default" w:ascii="Times New Roman" w:hAnsi="Times New Roman" w:cs="Times New Roman"/>
           <w:sz w:val="26"/>
@@ -1512,8 +1694,10 @@
     <w:p>
       <w:pPr>
         <w:numPr>
-          <w:numId w:val="0"/>
-        </w:numPr>
+          <w:ilvl w:val="0"/>
+          <w:numId w:val="0"/>
+        </w:numPr>
+        <w:spacing w:line="360" w:lineRule="auto"/>
         <w:rPr>
           <w:rFonts w:hint="default" w:ascii="Times New Roman" w:hAnsi="Times New Roman" w:cs="Times New Roman"/>
           <w:sz w:val="26"/>
@@ -1527,6 +1711,7 @@
           <w:ilvl w:val="0"/>
           <w:numId w:val="3"/>
         </w:numPr>
+        <w:spacing w:line="360" w:lineRule="auto"/>
         <w:ind w:left="0" w:leftChars="0" w:firstLine="0" w:firstLineChars="0"/>
         <w:rPr>
           <w:rFonts w:hint="default" w:ascii="Times New Roman" w:hAnsi="Times New Roman" w:cs="Times New Roman"/>
@@ -1546,15 +1731,18 @@
     <w:p>
       <w:pPr>
         <w:numPr>
-          <w:numId w:val="0"/>
-        </w:numPr>
-        <w:ind w:leftChars="0"/>
-        <w:rPr>
-          <w:rFonts w:hint="default" w:ascii="Times New Roman" w:hAnsi="Times New Roman" w:cs="Times New Roman"/>
-          <w:sz w:val="26"/>
-          <w:szCs w:val="26"/>
-        </w:rPr>
-      </w:pPr>
+          <w:ilvl w:val="0"/>
+          <w:numId w:val="0"/>
+        </w:numPr>
+        <w:spacing w:line="360" w:lineRule="auto"/>
+        <w:ind w:leftChars="0"/>
+        <w:rPr>
+          <w:rFonts w:hint="default" w:ascii="Times New Roman" w:hAnsi="Times New Roman" w:cs="Times New Roman"/>
+          <w:sz w:val="26"/>
+          <w:szCs w:val="26"/>
+        </w:rPr>
+      </w:pPr>
+      <w:bookmarkStart w:id="0" w:name="_GoBack"/>
       <w:r>
         <w:rPr>
           <w:rFonts w:hint="default" w:ascii="Times New Roman" w:hAnsi="Times New Roman" w:cs="Times New Roman"/>
@@ -1563,8 +1751,8 @@
         </w:rPr>
         <w:drawing>
           <wp:inline distT="0" distB="0" distL="114300" distR="114300">
-            <wp:extent cx="3204210" cy="2506345"/>
-            <wp:effectExtent l="0" t="0" r="11430" b="8255"/>
+            <wp:extent cx="5151120" cy="4029710"/>
+            <wp:effectExtent l="9525" t="9525" r="20955" b="14605"/>
             <wp:docPr id="21" name="Picture 21"/>
             <wp:cNvGraphicFramePr>
               <a:graphicFrameLocks xmlns:a="http://schemas.openxmlformats.org/drawingml/2006/main" noChangeAspect="1"/>
@@ -1587,7 +1775,1404 @@
                   <pic:spPr>
                     <a:xfrm>
                       <a:off x="0" y="0"/>
-                      <a:ext cx="3204210" cy="2506345"/>
+                      <a:ext cx="5151120" cy="4029710"/>
+                    </a:xfrm>
+                    <a:prstGeom prst="rect">
+                      <a:avLst/>
+                    </a:prstGeom>
+                    <a:noFill/>
+                    <a:ln>
+                      <a:solidFill>
+                        <a:schemeClr val="tx1"/>
+                      </a:solidFill>
+                    </a:ln>
+                  </pic:spPr>
+                </pic:pic>
+              </a:graphicData>
+            </a:graphic>
+          </wp:inline>
+        </w:drawing>
+      </w:r>
+      <w:bookmarkEnd w:id="0"/>
+    </w:p>
+    <w:p>
+      <w:pPr>
+        <w:numPr>
+          <w:ilvl w:val="0"/>
+          <w:numId w:val="0"/>
+        </w:numPr>
+        <w:spacing w:line="360" w:lineRule="auto"/>
+        <w:ind w:leftChars="0"/>
+        <w:rPr>
+          <w:rFonts w:hint="default" w:ascii="Times New Roman" w:hAnsi="Times New Roman" w:cs="Times New Roman"/>
+          <w:sz w:val="26"/>
+          <w:szCs w:val="26"/>
+        </w:rPr>
+      </w:pPr>
+    </w:p>
+    <w:p>
+      <w:pPr>
+        <w:numPr>
+          <w:ilvl w:val="0"/>
+          <w:numId w:val="0"/>
+        </w:numPr>
+        <w:spacing w:line="360" w:lineRule="auto"/>
+        <w:ind w:leftChars="0"/>
+        <w:rPr>
+          <w:rFonts w:hint="default" w:ascii="Times New Roman" w:hAnsi="Times New Roman" w:cs="Times New Roman"/>
+          <w:sz w:val="26"/>
+          <w:szCs w:val="26"/>
+        </w:rPr>
+      </w:pPr>
+    </w:p>
+    <w:p>
+      <w:pPr>
+        <w:numPr>
+          <w:ilvl w:val="0"/>
+          <w:numId w:val="0"/>
+        </w:numPr>
+        <w:spacing w:line="360" w:lineRule="auto"/>
+        <w:ind w:leftChars="0"/>
+        <w:rPr>
+          <w:rFonts w:hint="default" w:ascii="Times New Roman" w:hAnsi="Times New Roman" w:cs="Times New Roman"/>
+          <w:sz w:val="26"/>
+          <w:szCs w:val="26"/>
+        </w:rPr>
+      </w:pPr>
+    </w:p>
+    <w:p>
+      <w:pPr>
+        <w:numPr>
+          <w:ilvl w:val="0"/>
+          <w:numId w:val="0"/>
+        </w:numPr>
+        <w:spacing w:line="360" w:lineRule="auto"/>
+        <w:ind w:leftChars="0"/>
+        <w:rPr>
+          <w:rFonts w:hint="default" w:ascii="Times New Roman" w:hAnsi="Times New Roman" w:cs="Times New Roman"/>
+          <w:sz w:val="26"/>
+          <w:szCs w:val="26"/>
+        </w:rPr>
+      </w:pPr>
+    </w:p>
+    <w:p>
+      <w:pPr>
+        <w:numPr>
+          <w:ilvl w:val="0"/>
+          <w:numId w:val="0"/>
+        </w:numPr>
+        <w:spacing w:line="360" w:lineRule="auto"/>
+        <w:ind w:leftChars="0"/>
+        <w:rPr>
+          <w:rFonts w:hint="default" w:ascii="Times New Roman" w:hAnsi="Times New Roman" w:cs="Times New Roman"/>
+          <w:sz w:val="26"/>
+          <w:szCs w:val="26"/>
+        </w:rPr>
+      </w:pPr>
+    </w:p>
+    <w:p>
+      <w:pPr>
+        <w:numPr>
+          <w:ilvl w:val="0"/>
+          <w:numId w:val="0"/>
+        </w:numPr>
+        <w:spacing w:line="360" w:lineRule="auto"/>
+        <w:ind w:leftChars="0"/>
+        <w:rPr>
+          <w:rFonts w:hint="default" w:ascii="Times New Roman" w:hAnsi="Times New Roman" w:cs="Times New Roman"/>
+          <w:sz w:val="26"/>
+          <w:szCs w:val="26"/>
+        </w:rPr>
+      </w:pPr>
+    </w:p>
+    <w:p>
+      <w:pPr>
+        <w:numPr>
+          <w:ilvl w:val="0"/>
+          <w:numId w:val="0"/>
+        </w:numPr>
+        <w:spacing w:line="360" w:lineRule="auto"/>
+        <w:ind w:leftChars="0"/>
+        <w:rPr>
+          <w:rFonts w:hint="default" w:ascii="Times New Roman" w:hAnsi="Times New Roman" w:cs="Times New Roman"/>
+          <w:sz w:val="26"/>
+          <w:szCs w:val="26"/>
+        </w:rPr>
+      </w:pPr>
+    </w:p>
+    <w:p>
+      <w:pPr>
+        <w:numPr>
+          <w:ilvl w:val="0"/>
+          <w:numId w:val="0"/>
+        </w:numPr>
+        <w:spacing w:line="360" w:lineRule="auto"/>
+        <w:ind w:leftChars="0"/>
+        <w:rPr>
+          <w:rFonts w:hint="default" w:ascii="Times New Roman" w:hAnsi="Times New Roman" w:cs="Times New Roman"/>
+          <w:sz w:val="26"/>
+          <w:szCs w:val="26"/>
+        </w:rPr>
+      </w:pPr>
+    </w:p>
+    <w:p>
+      <w:pPr>
+        <w:numPr>
+          <w:ilvl w:val="0"/>
+          <w:numId w:val="3"/>
+        </w:numPr>
+        <w:spacing w:line="360" w:lineRule="auto"/>
+        <w:ind w:left="0" w:leftChars="0" w:firstLine="0" w:firstLineChars="0"/>
+        <w:rPr>
+          <w:rFonts w:hint="default" w:ascii="Times New Roman" w:hAnsi="Times New Roman" w:cs="Times New Roman"/>
+          <w:sz w:val="26"/>
+          <w:szCs w:val="26"/>
+        </w:rPr>
+      </w:pPr>
+      <w:r>
+        <w:rPr>
+          <w:rFonts w:hint="default" w:ascii="Times New Roman" w:hAnsi="Times New Roman" w:cs="Times New Roman"/>
+          <w:sz w:val="26"/>
+          <w:szCs w:val="26"/>
+        </w:rPr>
+        <w:t>Kiểm tra khoảng thời gian, chi phí và nhân lực của dự án</w:t>
+      </w:r>
+    </w:p>
+    <w:p>
+      <w:pPr>
+        <w:numPr>
+          <w:numId w:val="0"/>
+        </w:numPr>
+        <w:spacing w:line="360" w:lineRule="auto"/>
+        <w:ind w:leftChars="0"/>
+        <w:rPr>
+          <w:rFonts w:hint="default" w:ascii="Times New Roman" w:hAnsi="Times New Roman" w:cs="Times New Roman"/>
+          <w:sz w:val="26"/>
+          <w:szCs w:val="26"/>
+        </w:rPr>
+      </w:pPr>
+      <w:r>
+        <w:rPr>
+          <w:rFonts w:hint="default" w:ascii="Times New Roman" w:hAnsi="Times New Roman" w:cs="Times New Roman"/>
+          <w:sz w:val="26"/>
+          <w:szCs w:val="26"/>
+        </w:rPr>
+        <w:drawing>
+          <wp:inline distT="0" distB="0" distL="114300" distR="114300">
+            <wp:extent cx="5259705" cy="2783840"/>
+            <wp:effectExtent l="9525" t="9525" r="19050" b="10795"/>
+            <wp:docPr id="12" name="Picture 3"/>
+            <wp:cNvGraphicFramePr>
+              <a:graphicFrameLocks xmlns:a="http://schemas.openxmlformats.org/drawingml/2006/main" noChangeAspect="1"/>
+            </wp:cNvGraphicFramePr>
+            <a:graphic xmlns:a="http://schemas.openxmlformats.org/drawingml/2006/main">
+              <a:graphicData uri="http://schemas.openxmlformats.org/drawingml/2006/picture">
+                <pic:pic xmlns:pic="http://schemas.openxmlformats.org/drawingml/2006/picture">
+                  <pic:nvPicPr>
+                    <pic:cNvPr id="12" name="Picture 3"/>
+                    <pic:cNvPicPr>
+                      <a:picLocks noChangeAspect="1"/>
+                    </pic:cNvPicPr>
+                  </pic:nvPicPr>
+                  <pic:blipFill>
+                    <a:blip r:embed="rId21"/>
+                    <a:stretch>
+                      <a:fillRect/>
+                    </a:stretch>
+                  </pic:blipFill>
+                  <pic:spPr>
+                    <a:xfrm>
+                      <a:off x="0" y="0"/>
+                      <a:ext cx="5259705" cy="2783840"/>
+                    </a:xfrm>
+                    <a:prstGeom prst="rect">
+                      <a:avLst/>
+                    </a:prstGeom>
+                    <a:noFill/>
+                    <a:ln>
+                      <a:solidFill>
+                        <a:schemeClr val="tx1"/>
+                      </a:solidFill>
+                    </a:ln>
+                  </pic:spPr>
+                </pic:pic>
+              </a:graphicData>
+            </a:graphic>
+          </wp:inline>
+        </w:drawing>
+      </w:r>
+    </w:p>
+    <w:p>
+      <w:pPr>
+        <w:numPr>
+          <w:numId w:val="0"/>
+        </w:numPr>
+        <w:spacing w:line="360" w:lineRule="auto"/>
+        <w:ind w:leftChars="0"/>
+        <w:rPr>
+          <w:rFonts w:hint="default" w:ascii="Times New Roman" w:hAnsi="Times New Roman" w:cs="Times New Roman"/>
+          <w:sz w:val="26"/>
+          <w:szCs w:val="26"/>
+        </w:rPr>
+      </w:pPr>
+      <w:r>
+        <w:rPr>
+          <w:rFonts w:hint="default" w:ascii="Times New Roman" w:hAnsi="Times New Roman" w:cs="Times New Roman"/>
+          <w:sz w:val="26"/>
+          <w:szCs w:val="26"/>
+        </w:rPr>
+        <w:drawing>
+          <wp:inline distT="0" distB="0" distL="114300" distR="114300">
+            <wp:extent cx="5262245" cy="2661920"/>
+            <wp:effectExtent l="9525" t="9525" r="16510" b="10795"/>
+            <wp:docPr id="1" name="Picture 1"/>
+            <wp:cNvGraphicFramePr>
+              <a:graphicFrameLocks xmlns:a="http://schemas.openxmlformats.org/drawingml/2006/main" noChangeAspect="1"/>
+            </wp:cNvGraphicFramePr>
+            <a:graphic xmlns:a="http://schemas.openxmlformats.org/drawingml/2006/main">
+              <a:graphicData uri="http://schemas.openxmlformats.org/drawingml/2006/picture">
+                <pic:pic xmlns:pic="http://schemas.openxmlformats.org/drawingml/2006/picture">
+                  <pic:nvPicPr>
+                    <pic:cNvPr id="1" name="Picture 1"/>
+                    <pic:cNvPicPr>
+                      <a:picLocks noChangeAspect="1"/>
+                    </pic:cNvPicPr>
+                  </pic:nvPicPr>
+                  <pic:blipFill>
+                    <a:blip r:embed="rId22"/>
+                    <a:stretch>
+                      <a:fillRect/>
+                    </a:stretch>
+                  </pic:blipFill>
+                  <pic:spPr>
+                    <a:xfrm>
+                      <a:off x="0" y="0"/>
+                      <a:ext cx="5262245" cy="2661920"/>
+                    </a:xfrm>
+                    <a:prstGeom prst="rect">
+                      <a:avLst/>
+                    </a:prstGeom>
+                    <a:noFill/>
+                    <a:ln>
+                      <a:solidFill>
+                        <a:schemeClr val="tx1"/>
+                      </a:solidFill>
+                    </a:ln>
+                  </pic:spPr>
+                </pic:pic>
+              </a:graphicData>
+            </a:graphic>
+          </wp:inline>
+        </w:drawing>
+      </w:r>
+    </w:p>
+    <w:p>
+      <w:pPr>
+        <w:numPr>
+          <w:numId w:val="0"/>
+        </w:numPr>
+        <w:spacing w:line="360" w:lineRule="auto"/>
+        <w:ind w:leftChars="0"/>
+        <w:rPr>
+          <w:rFonts w:hint="default" w:ascii="Times New Roman" w:hAnsi="Times New Roman" w:cs="Times New Roman"/>
+          <w:sz w:val="26"/>
+          <w:szCs w:val="26"/>
+        </w:rPr>
+      </w:pPr>
+      <w:r>
+        <w:rPr>
+          <w:rFonts w:hint="default" w:ascii="Times New Roman" w:hAnsi="Times New Roman" w:cs="Times New Roman"/>
+          <w:sz w:val="26"/>
+          <w:szCs w:val="26"/>
+        </w:rPr>
+        <w:drawing>
+          <wp:inline distT="0" distB="0" distL="114300" distR="114300">
+            <wp:extent cx="4309745" cy="2673985"/>
+            <wp:effectExtent l="9525" t="9525" r="24130" b="13970"/>
+            <wp:docPr id="9" name="Picture 2"/>
+            <wp:cNvGraphicFramePr>
+              <a:graphicFrameLocks xmlns:a="http://schemas.openxmlformats.org/drawingml/2006/main" noChangeAspect="1"/>
+            </wp:cNvGraphicFramePr>
+            <a:graphic xmlns:a="http://schemas.openxmlformats.org/drawingml/2006/main">
+              <a:graphicData uri="http://schemas.openxmlformats.org/drawingml/2006/picture">
+                <pic:pic xmlns:pic="http://schemas.openxmlformats.org/drawingml/2006/picture">
+                  <pic:nvPicPr>
+                    <pic:cNvPr id="9" name="Picture 2"/>
+                    <pic:cNvPicPr>
+                      <a:picLocks noChangeAspect="1"/>
+                    </pic:cNvPicPr>
+                  </pic:nvPicPr>
+                  <pic:blipFill>
+                    <a:blip r:embed="rId23"/>
+                    <a:stretch>
+                      <a:fillRect/>
+                    </a:stretch>
+                  </pic:blipFill>
+                  <pic:spPr>
+                    <a:xfrm>
+                      <a:off x="0" y="0"/>
+                      <a:ext cx="4309745" cy="2673985"/>
+                    </a:xfrm>
+                    <a:prstGeom prst="rect">
+                      <a:avLst/>
+                    </a:prstGeom>
+                    <a:noFill/>
+                    <a:ln>
+                      <a:solidFill>
+                        <a:schemeClr val="tx1"/>
+                      </a:solidFill>
+                    </a:ln>
+                  </pic:spPr>
+                </pic:pic>
+              </a:graphicData>
+            </a:graphic>
+          </wp:inline>
+        </w:drawing>
+      </w:r>
+    </w:p>
+    <w:p>
+      <w:pPr>
+        <w:numPr>
+          <w:numId w:val="0"/>
+        </w:numPr>
+        <w:spacing w:line="360" w:lineRule="auto"/>
+        <w:ind w:leftChars="0"/>
+        <w:rPr>
+          <w:rFonts w:hint="default" w:ascii="Times New Roman" w:hAnsi="Times New Roman" w:cs="Times New Roman"/>
+          <w:sz w:val="26"/>
+          <w:szCs w:val="26"/>
+        </w:rPr>
+      </w:pPr>
+    </w:p>
+    <w:p>
+      <w:pPr>
+        <w:numPr>
+          <w:numId w:val="0"/>
+        </w:numPr>
+        <w:spacing w:line="360" w:lineRule="auto"/>
+        <w:ind w:leftChars="0"/>
+        <w:rPr>
+          <w:rFonts w:hint="default" w:ascii="Times New Roman" w:hAnsi="Times New Roman" w:cs="Times New Roman"/>
+          <w:b/>
+          <w:bCs/>
+          <w:sz w:val="26"/>
+          <w:szCs w:val="26"/>
+        </w:rPr>
+      </w:pPr>
+      <w:r>
+        <w:rPr>
+          <w:rFonts w:hint="default" w:ascii="Times New Roman" w:hAnsi="Times New Roman" w:cs="Times New Roman"/>
+          <w:b/>
+          <w:bCs/>
+          <w:sz w:val="26"/>
+          <w:szCs w:val="26"/>
+        </w:rPr>
+        <w:t>III. Bài tập phân tích</w:t>
+      </w:r>
+    </w:p>
+    <w:p>
+      <w:pPr>
+        <w:numPr>
+          <w:ilvl w:val="0"/>
+          <w:numId w:val="0"/>
+        </w:numPr>
+        <w:spacing w:line="360" w:lineRule="auto"/>
+        <w:ind w:leftChars="0"/>
+        <w:rPr>
+          <w:rFonts w:hint="default" w:ascii="Times New Roman" w:hAnsi="Times New Roman" w:cs="Times New Roman"/>
+          <w:b/>
+          <w:bCs/>
+          <w:sz w:val="26"/>
+          <w:szCs w:val="26"/>
+        </w:rPr>
+      </w:pPr>
+      <w:r>
+        <w:rPr>
+          <w:rFonts w:hint="default" w:ascii="Times New Roman" w:hAnsi="Times New Roman" w:cs="Times New Roman"/>
+          <w:b/>
+          <w:bCs/>
+          <w:sz w:val="26"/>
+          <w:szCs w:val="26"/>
+        </w:rPr>
+        <w:t>B. Thiết lập sơ đồ mạng công việc theo dạng AON</w:t>
+      </w:r>
+    </w:p>
+    <w:p>
+      <w:pPr>
+        <w:numPr>
+          <w:ilvl w:val="0"/>
+          <w:numId w:val="0"/>
+        </w:numPr>
+        <w:spacing w:line="360" w:lineRule="auto"/>
+        <w:ind w:leftChars="0"/>
+        <w:rPr>
+          <w:rFonts w:hint="default" w:ascii="Times New Roman" w:hAnsi="Times New Roman" w:cs="Times New Roman"/>
+          <w:sz w:val="26"/>
+          <w:szCs w:val="26"/>
+        </w:rPr>
+      </w:pPr>
+      <w:r>
+        <w:rPr>
+          <w:rFonts w:hint="default" w:ascii="Times New Roman" w:hAnsi="Times New Roman" w:cs="Times New Roman"/>
+          <w:sz w:val="26"/>
+          <w:szCs w:val="26"/>
+        </w:rPr>
+        <w:t>I. Xây dựng sơ đồ mạng AON</w:t>
+      </w:r>
+    </w:p>
+    <w:p>
+      <w:pPr>
+        <w:numPr>
+          <w:ilvl w:val="0"/>
+          <w:numId w:val="0"/>
+        </w:numPr>
+        <w:spacing w:line="360" w:lineRule="auto"/>
+        <w:ind w:leftChars="0"/>
+        <w:rPr>
+          <w:rFonts w:hint="default" w:ascii="Times New Roman" w:hAnsi="Times New Roman" w:cs="Times New Roman"/>
+          <w:sz w:val="26"/>
+          <w:szCs w:val="26"/>
+        </w:rPr>
+      </w:pPr>
+      <w:r>
+        <w:rPr>
+          <w:rFonts w:hint="default" w:ascii="Times New Roman" w:hAnsi="Times New Roman" w:cs="Times New Roman"/>
+          <w:sz w:val="26"/>
+          <w:szCs w:val="26"/>
+        </w:rPr>
+        <w:t>1. Hiển thị sơ đồ mạng</w:t>
+      </w:r>
+    </w:p>
+    <w:p>
+      <w:pPr>
+        <w:numPr>
+          <w:ilvl w:val="0"/>
+          <w:numId w:val="0"/>
+        </w:numPr>
+        <w:spacing w:line="360" w:lineRule="auto"/>
+        <w:ind w:leftChars="0"/>
+        <w:rPr>
+          <w:rFonts w:hint="default" w:ascii="Times New Roman" w:hAnsi="Times New Roman" w:cs="Times New Roman"/>
+          <w:sz w:val="26"/>
+          <w:szCs w:val="26"/>
+        </w:rPr>
+      </w:pPr>
+      <w:r>
+        <w:rPr>
+          <w:rFonts w:hint="default" w:ascii="Times New Roman" w:hAnsi="Times New Roman" w:cs="Times New Roman"/>
+          <w:sz w:val="26"/>
+          <w:szCs w:val="26"/>
+        </w:rPr>
+        <w:drawing>
+          <wp:inline distT="0" distB="0" distL="114300" distR="114300">
+            <wp:extent cx="5257800" cy="2813050"/>
+            <wp:effectExtent l="9525" t="9525" r="20955" b="12065"/>
+            <wp:docPr id="14" name="Picture 4"/>
+            <wp:cNvGraphicFramePr>
+              <a:graphicFrameLocks xmlns:a="http://schemas.openxmlformats.org/drawingml/2006/main" noChangeAspect="1"/>
+            </wp:cNvGraphicFramePr>
+            <a:graphic xmlns:a="http://schemas.openxmlformats.org/drawingml/2006/main">
+              <a:graphicData uri="http://schemas.openxmlformats.org/drawingml/2006/picture">
+                <pic:pic xmlns:pic="http://schemas.openxmlformats.org/drawingml/2006/picture">
+                  <pic:nvPicPr>
+                    <pic:cNvPr id="14" name="Picture 4"/>
+                    <pic:cNvPicPr>
+                      <a:picLocks noChangeAspect="1"/>
+                    </pic:cNvPicPr>
+                  </pic:nvPicPr>
+                  <pic:blipFill>
+                    <a:blip r:embed="rId24"/>
+                    <a:stretch>
+                      <a:fillRect/>
+                    </a:stretch>
+                  </pic:blipFill>
+                  <pic:spPr>
+                    <a:xfrm>
+                      <a:off x="0" y="0"/>
+                      <a:ext cx="5257800" cy="2813050"/>
+                    </a:xfrm>
+                    <a:prstGeom prst="rect">
+                      <a:avLst/>
+                    </a:prstGeom>
+                    <a:noFill/>
+                    <a:ln>
+                      <a:solidFill>
+                        <a:schemeClr val="tx1"/>
+                      </a:solidFill>
+                    </a:ln>
+                  </pic:spPr>
+                </pic:pic>
+              </a:graphicData>
+            </a:graphic>
+          </wp:inline>
+        </w:drawing>
+      </w:r>
+    </w:p>
+    <w:p>
+      <w:pPr>
+        <w:numPr>
+          <w:ilvl w:val="0"/>
+          <w:numId w:val="0"/>
+        </w:numPr>
+        <w:spacing w:line="360" w:lineRule="auto"/>
+        <w:ind w:leftChars="0"/>
+        <w:rPr>
+          <w:rFonts w:hint="default" w:ascii="Times New Roman" w:hAnsi="Times New Roman" w:cs="Times New Roman"/>
+          <w:sz w:val="26"/>
+          <w:szCs w:val="26"/>
+        </w:rPr>
+      </w:pPr>
+      <w:r>
+        <w:rPr>
+          <w:rFonts w:hint="default" w:ascii="Times New Roman" w:hAnsi="Times New Roman" w:cs="Times New Roman"/>
+          <w:sz w:val="26"/>
+          <w:szCs w:val="26"/>
+        </w:rPr>
+        <w:t>2. Định dạng các nút trong sơ đồ</w:t>
+      </w:r>
+    </w:p>
+    <w:p>
+      <w:pPr>
+        <w:numPr>
+          <w:ilvl w:val="0"/>
+          <w:numId w:val="0"/>
+        </w:numPr>
+        <w:spacing w:line="360" w:lineRule="auto"/>
+        <w:ind w:leftChars="0"/>
+        <w:rPr>
+          <w:rFonts w:hint="default" w:ascii="Times New Roman" w:hAnsi="Times New Roman" w:cs="Times New Roman"/>
+          <w:sz w:val="26"/>
+          <w:szCs w:val="26"/>
+        </w:rPr>
+      </w:pPr>
+      <w:r>
+        <w:rPr>
+          <w:rFonts w:hint="default" w:ascii="Times New Roman" w:hAnsi="Times New Roman" w:cs="Times New Roman"/>
+          <w:sz w:val="26"/>
+          <w:szCs w:val="26"/>
+        </w:rPr>
+        <w:drawing>
+          <wp:inline distT="0" distB="0" distL="114300" distR="114300">
+            <wp:extent cx="3988435" cy="3935095"/>
+            <wp:effectExtent l="9525" t="9525" r="10160" b="17780"/>
+            <wp:docPr id="22" name="Picture 5"/>
+            <wp:cNvGraphicFramePr>
+              <a:graphicFrameLocks xmlns:a="http://schemas.openxmlformats.org/drawingml/2006/main" noChangeAspect="1"/>
+            </wp:cNvGraphicFramePr>
+            <a:graphic xmlns:a="http://schemas.openxmlformats.org/drawingml/2006/main">
+              <a:graphicData uri="http://schemas.openxmlformats.org/drawingml/2006/picture">
+                <pic:pic xmlns:pic="http://schemas.openxmlformats.org/drawingml/2006/picture">
+                  <pic:nvPicPr>
+                    <pic:cNvPr id="22" name="Picture 5"/>
+                    <pic:cNvPicPr>
+                      <a:picLocks noChangeAspect="1"/>
+                    </pic:cNvPicPr>
+                  </pic:nvPicPr>
+                  <pic:blipFill>
+                    <a:blip r:embed="rId25"/>
+                    <a:stretch>
+                      <a:fillRect/>
+                    </a:stretch>
+                  </pic:blipFill>
+                  <pic:spPr>
+                    <a:xfrm>
+                      <a:off x="0" y="0"/>
+                      <a:ext cx="3988435" cy="3935095"/>
+                    </a:xfrm>
+                    <a:prstGeom prst="rect">
+                      <a:avLst/>
+                    </a:prstGeom>
+                    <a:noFill/>
+                    <a:ln>
+                      <a:solidFill>
+                        <a:schemeClr val="tx1"/>
+                      </a:solidFill>
+                    </a:ln>
+                  </pic:spPr>
+                </pic:pic>
+              </a:graphicData>
+            </a:graphic>
+          </wp:inline>
+        </w:drawing>
+      </w:r>
+    </w:p>
+    <w:p>
+      <w:pPr>
+        <w:numPr>
+          <w:ilvl w:val="0"/>
+          <w:numId w:val="0"/>
+        </w:numPr>
+        <w:spacing w:line="360" w:lineRule="auto"/>
+        <w:ind w:leftChars="0"/>
+        <w:rPr>
+          <w:rFonts w:hint="default" w:ascii="Times New Roman" w:hAnsi="Times New Roman" w:cs="Times New Roman"/>
+          <w:sz w:val="26"/>
+          <w:szCs w:val="26"/>
+        </w:rPr>
+      </w:pPr>
+    </w:p>
+    <w:p>
+      <w:pPr>
+        <w:numPr>
+          <w:ilvl w:val="0"/>
+          <w:numId w:val="0"/>
+        </w:numPr>
+        <w:spacing w:line="360" w:lineRule="auto"/>
+        <w:ind w:leftChars="0"/>
+        <w:rPr>
+          <w:rFonts w:hint="default" w:ascii="Times New Roman" w:hAnsi="Times New Roman" w:cs="Times New Roman"/>
+          <w:sz w:val="26"/>
+          <w:szCs w:val="26"/>
+        </w:rPr>
+      </w:pPr>
+      <w:r>
+        <w:rPr>
+          <w:rFonts w:hint="default" w:ascii="Times New Roman" w:hAnsi="Times New Roman" w:cs="Times New Roman"/>
+          <w:sz w:val="26"/>
+          <w:szCs w:val="26"/>
+        </w:rPr>
+        <w:drawing>
+          <wp:inline distT="0" distB="0" distL="114300" distR="114300">
+            <wp:extent cx="5271135" cy="1888490"/>
+            <wp:effectExtent l="9525" t="9525" r="22860" b="22225"/>
+            <wp:docPr id="23" name="Picture 6"/>
+            <wp:cNvGraphicFramePr>
+              <a:graphicFrameLocks xmlns:a="http://schemas.openxmlformats.org/drawingml/2006/main" noChangeAspect="1"/>
+            </wp:cNvGraphicFramePr>
+            <a:graphic xmlns:a="http://schemas.openxmlformats.org/drawingml/2006/main">
+              <a:graphicData uri="http://schemas.openxmlformats.org/drawingml/2006/picture">
+                <pic:pic xmlns:pic="http://schemas.openxmlformats.org/drawingml/2006/picture">
+                  <pic:nvPicPr>
+                    <pic:cNvPr id="23" name="Picture 6"/>
+                    <pic:cNvPicPr>
+                      <a:picLocks noChangeAspect="1"/>
+                    </pic:cNvPicPr>
+                  </pic:nvPicPr>
+                  <pic:blipFill>
+                    <a:blip r:embed="rId26"/>
+                    <a:stretch>
+                      <a:fillRect/>
+                    </a:stretch>
+                  </pic:blipFill>
+                  <pic:spPr>
+                    <a:xfrm>
+                      <a:off x="0" y="0"/>
+                      <a:ext cx="5271135" cy="1888490"/>
+                    </a:xfrm>
+                    <a:prstGeom prst="rect">
+                      <a:avLst/>
+                    </a:prstGeom>
+                    <a:noFill/>
+                    <a:ln>
+                      <a:solidFill>
+                        <a:schemeClr val="tx1"/>
+                      </a:solidFill>
+                    </a:ln>
+                  </pic:spPr>
+                </pic:pic>
+              </a:graphicData>
+            </a:graphic>
+          </wp:inline>
+        </w:drawing>
+      </w:r>
+    </w:p>
+    <w:p>
+      <w:pPr>
+        <w:numPr>
+          <w:ilvl w:val="0"/>
+          <w:numId w:val="0"/>
+        </w:numPr>
+        <w:spacing w:line="360" w:lineRule="auto"/>
+        <w:ind w:leftChars="0"/>
+        <w:rPr>
+          <w:rFonts w:hint="default" w:ascii="Times New Roman" w:hAnsi="Times New Roman" w:cs="Times New Roman"/>
+          <w:sz w:val="26"/>
+          <w:szCs w:val="26"/>
+        </w:rPr>
+      </w:pPr>
+      <w:r>
+        <w:rPr>
+          <w:rFonts w:hint="default" w:ascii="Times New Roman" w:hAnsi="Times New Roman" w:cs="Times New Roman"/>
+          <w:sz w:val="26"/>
+          <w:szCs w:val="26"/>
+        </w:rPr>
+        <w:drawing>
+          <wp:inline distT="0" distB="0" distL="114300" distR="114300">
+            <wp:extent cx="5271135" cy="1879600"/>
+            <wp:effectExtent l="9525" t="9525" r="22860" b="15875"/>
+            <wp:docPr id="24" name="Picture 7"/>
+            <wp:cNvGraphicFramePr>
+              <a:graphicFrameLocks xmlns:a="http://schemas.openxmlformats.org/drawingml/2006/main" noChangeAspect="1"/>
+            </wp:cNvGraphicFramePr>
+            <a:graphic xmlns:a="http://schemas.openxmlformats.org/drawingml/2006/main">
+              <a:graphicData uri="http://schemas.openxmlformats.org/drawingml/2006/picture">
+                <pic:pic xmlns:pic="http://schemas.openxmlformats.org/drawingml/2006/picture">
+                  <pic:nvPicPr>
+                    <pic:cNvPr id="24" name="Picture 7"/>
+                    <pic:cNvPicPr>
+                      <a:picLocks noChangeAspect="1"/>
+                    </pic:cNvPicPr>
+                  </pic:nvPicPr>
+                  <pic:blipFill>
+                    <a:blip r:embed="rId27"/>
+                    <a:stretch>
+                      <a:fillRect/>
+                    </a:stretch>
+                  </pic:blipFill>
+                  <pic:spPr>
+                    <a:xfrm>
+                      <a:off x="0" y="0"/>
+                      <a:ext cx="5271135" cy="1879600"/>
+                    </a:xfrm>
+                    <a:prstGeom prst="rect">
+                      <a:avLst/>
+                    </a:prstGeom>
+                    <a:noFill/>
+                    <a:ln>
+                      <a:solidFill>
+                        <a:schemeClr val="tx1"/>
+                      </a:solidFill>
+                    </a:ln>
+                  </pic:spPr>
+                </pic:pic>
+              </a:graphicData>
+            </a:graphic>
+          </wp:inline>
+        </w:drawing>
+      </w:r>
+    </w:p>
+    <w:p>
+      <w:pPr>
+        <w:numPr>
+          <w:ilvl w:val="0"/>
+          <w:numId w:val="0"/>
+        </w:numPr>
+        <w:spacing w:line="360" w:lineRule="auto"/>
+        <w:ind w:leftChars="0"/>
+        <w:rPr>
+          <w:rFonts w:hint="default" w:ascii="Times New Roman" w:hAnsi="Times New Roman" w:cs="Times New Roman"/>
+          <w:sz w:val="26"/>
+          <w:szCs w:val="26"/>
+        </w:rPr>
+      </w:pPr>
+      <w:r>
+        <w:rPr>
+          <w:rFonts w:hint="default" w:ascii="Times New Roman" w:hAnsi="Times New Roman" w:cs="Times New Roman"/>
+          <w:sz w:val="26"/>
+          <w:szCs w:val="26"/>
+        </w:rPr>
+        <w:drawing>
+          <wp:inline distT="0" distB="0" distL="114300" distR="114300">
+            <wp:extent cx="5269230" cy="1906905"/>
+            <wp:effectExtent l="9525" t="9525" r="9525" b="19050"/>
+            <wp:docPr id="25" name="Picture 8"/>
+            <wp:cNvGraphicFramePr>
+              <a:graphicFrameLocks xmlns:a="http://schemas.openxmlformats.org/drawingml/2006/main" noChangeAspect="1"/>
+            </wp:cNvGraphicFramePr>
+            <a:graphic xmlns:a="http://schemas.openxmlformats.org/drawingml/2006/main">
+              <a:graphicData uri="http://schemas.openxmlformats.org/drawingml/2006/picture">
+                <pic:pic xmlns:pic="http://schemas.openxmlformats.org/drawingml/2006/picture">
+                  <pic:nvPicPr>
+                    <pic:cNvPr id="25" name="Picture 8"/>
+                    <pic:cNvPicPr>
+                      <a:picLocks noChangeAspect="1"/>
+                    </pic:cNvPicPr>
+                  </pic:nvPicPr>
+                  <pic:blipFill>
+                    <a:blip r:embed="rId28"/>
+                    <a:stretch>
+                      <a:fillRect/>
+                    </a:stretch>
+                  </pic:blipFill>
+                  <pic:spPr>
+                    <a:xfrm>
+                      <a:off x="0" y="0"/>
+                      <a:ext cx="5269230" cy="1906905"/>
+                    </a:xfrm>
+                    <a:prstGeom prst="rect">
+                      <a:avLst/>
+                    </a:prstGeom>
+                    <a:noFill/>
+                    <a:ln>
+                      <a:solidFill>
+                        <a:schemeClr val="tx1"/>
+                      </a:solidFill>
+                    </a:ln>
+                  </pic:spPr>
+                </pic:pic>
+              </a:graphicData>
+            </a:graphic>
+          </wp:inline>
+        </w:drawing>
+      </w:r>
+    </w:p>
+    <w:p>
+      <w:pPr>
+        <w:numPr>
+          <w:ilvl w:val="0"/>
+          <w:numId w:val="0"/>
+        </w:numPr>
+        <w:spacing w:line="360" w:lineRule="auto"/>
+        <w:ind w:leftChars="0"/>
+        <w:rPr>
+          <w:rFonts w:hint="default" w:ascii="Times New Roman" w:hAnsi="Times New Roman" w:cs="Times New Roman"/>
+          <w:sz w:val="26"/>
+          <w:szCs w:val="26"/>
+        </w:rPr>
+      </w:pPr>
+      <w:r>
+        <w:rPr>
+          <w:rFonts w:hint="default" w:ascii="Times New Roman" w:hAnsi="Times New Roman" w:cs="Times New Roman"/>
+          <w:sz w:val="26"/>
+          <w:szCs w:val="26"/>
+        </w:rPr>
+        <w:drawing>
+          <wp:inline distT="0" distB="0" distL="114300" distR="114300">
+            <wp:extent cx="5271135" cy="1960245"/>
+            <wp:effectExtent l="9525" t="9525" r="22860" b="11430"/>
+            <wp:docPr id="26" name="Picture 9"/>
+            <wp:cNvGraphicFramePr>
+              <a:graphicFrameLocks xmlns:a="http://schemas.openxmlformats.org/drawingml/2006/main" noChangeAspect="1"/>
+            </wp:cNvGraphicFramePr>
+            <a:graphic xmlns:a="http://schemas.openxmlformats.org/drawingml/2006/main">
+              <a:graphicData uri="http://schemas.openxmlformats.org/drawingml/2006/picture">
+                <pic:pic xmlns:pic="http://schemas.openxmlformats.org/drawingml/2006/picture">
+                  <pic:nvPicPr>
+                    <pic:cNvPr id="26" name="Picture 9"/>
+                    <pic:cNvPicPr>
+                      <a:picLocks noChangeAspect="1"/>
+                    </pic:cNvPicPr>
+                  </pic:nvPicPr>
+                  <pic:blipFill>
+                    <a:blip r:embed="rId29"/>
+                    <a:stretch>
+                      <a:fillRect/>
+                    </a:stretch>
+                  </pic:blipFill>
+                  <pic:spPr>
+                    <a:xfrm>
+                      <a:off x="0" y="0"/>
+                      <a:ext cx="5271135" cy="1960245"/>
+                    </a:xfrm>
+                    <a:prstGeom prst="rect">
+                      <a:avLst/>
+                    </a:prstGeom>
+                    <a:noFill/>
+                    <a:ln>
+                      <a:solidFill>
+                        <a:schemeClr val="tx1"/>
+                      </a:solidFill>
+                    </a:ln>
+                  </pic:spPr>
+                </pic:pic>
+              </a:graphicData>
+            </a:graphic>
+          </wp:inline>
+        </w:drawing>
+      </w:r>
+    </w:p>
+    <w:p>
+      <w:pPr>
+        <w:numPr>
+          <w:ilvl w:val="0"/>
+          <w:numId w:val="0"/>
+        </w:numPr>
+        <w:spacing w:line="360" w:lineRule="auto"/>
+        <w:ind w:leftChars="0"/>
+        <w:rPr>
+          <w:rFonts w:hint="default" w:ascii="Times New Roman" w:hAnsi="Times New Roman" w:cs="Times New Roman"/>
+          <w:sz w:val="26"/>
+          <w:szCs w:val="26"/>
+        </w:rPr>
+      </w:pPr>
+      <w:r>
+        <w:rPr>
+          <w:rFonts w:hint="default" w:ascii="Times New Roman" w:hAnsi="Times New Roman" w:cs="Times New Roman"/>
+          <w:sz w:val="26"/>
+          <w:szCs w:val="26"/>
+        </w:rPr>
+        <w:drawing>
+          <wp:inline distT="0" distB="0" distL="114300" distR="114300">
+            <wp:extent cx="5269230" cy="1922780"/>
+            <wp:effectExtent l="9525" t="9525" r="9525" b="18415"/>
+            <wp:docPr id="27" name="Picture 10"/>
+            <wp:cNvGraphicFramePr>
+              <a:graphicFrameLocks xmlns:a="http://schemas.openxmlformats.org/drawingml/2006/main" noChangeAspect="1"/>
+            </wp:cNvGraphicFramePr>
+            <a:graphic xmlns:a="http://schemas.openxmlformats.org/drawingml/2006/main">
+              <a:graphicData uri="http://schemas.openxmlformats.org/drawingml/2006/picture">
+                <pic:pic xmlns:pic="http://schemas.openxmlformats.org/drawingml/2006/picture">
+                  <pic:nvPicPr>
+                    <pic:cNvPr id="27" name="Picture 10"/>
+                    <pic:cNvPicPr>
+                      <a:picLocks noChangeAspect="1"/>
+                    </pic:cNvPicPr>
+                  </pic:nvPicPr>
+                  <pic:blipFill>
+                    <a:blip r:embed="rId30"/>
+                    <a:stretch>
+                      <a:fillRect/>
+                    </a:stretch>
+                  </pic:blipFill>
+                  <pic:spPr>
+                    <a:xfrm>
+                      <a:off x="0" y="0"/>
+                      <a:ext cx="5269230" cy="1922780"/>
+                    </a:xfrm>
+                    <a:prstGeom prst="rect">
+                      <a:avLst/>
+                    </a:prstGeom>
+                    <a:noFill/>
+                    <a:ln>
+                      <a:solidFill>
+                        <a:schemeClr val="tx1"/>
+                      </a:solidFill>
+                    </a:ln>
+                  </pic:spPr>
+                </pic:pic>
+              </a:graphicData>
+            </a:graphic>
+          </wp:inline>
+        </w:drawing>
+      </w:r>
+    </w:p>
+    <w:p>
+      <w:pPr>
+        <w:numPr>
+          <w:ilvl w:val="0"/>
+          <w:numId w:val="0"/>
+        </w:numPr>
+        <w:spacing w:line="360" w:lineRule="auto"/>
+        <w:ind w:leftChars="0"/>
+        <w:rPr>
+          <w:rFonts w:hint="default" w:ascii="Times New Roman" w:hAnsi="Times New Roman" w:cs="Times New Roman"/>
+          <w:sz w:val="26"/>
+          <w:szCs w:val="26"/>
+        </w:rPr>
+      </w:pPr>
+      <w:r>
+        <w:rPr>
+          <w:rFonts w:hint="default" w:ascii="Times New Roman" w:hAnsi="Times New Roman" w:cs="Times New Roman"/>
+          <w:sz w:val="26"/>
+          <w:szCs w:val="26"/>
+        </w:rPr>
+        <w:drawing>
+          <wp:inline distT="0" distB="0" distL="114300" distR="114300">
+            <wp:extent cx="5270500" cy="1997075"/>
+            <wp:effectExtent l="9525" t="9525" r="23495" b="20320"/>
+            <wp:docPr id="28" name="Picture 11"/>
+            <wp:cNvGraphicFramePr>
+              <a:graphicFrameLocks xmlns:a="http://schemas.openxmlformats.org/drawingml/2006/main" noChangeAspect="1"/>
+            </wp:cNvGraphicFramePr>
+            <a:graphic xmlns:a="http://schemas.openxmlformats.org/drawingml/2006/main">
+              <a:graphicData uri="http://schemas.openxmlformats.org/drawingml/2006/picture">
+                <pic:pic xmlns:pic="http://schemas.openxmlformats.org/drawingml/2006/picture">
+                  <pic:nvPicPr>
+                    <pic:cNvPr id="28" name="Picture 11"/>
+                    <pic:cNvPicPr>
+                      <a:picLocks noChangeAspect="1"/>
+                    </pic:cNvPicPr>
+                  </pic:nvPicPr>
+                  <pic:blipFill>
+                    <a:blip r:embed="rId31"/>
+                    <a:stretch>
+                      <a:fillRect/>
+                    </a:stretch>
+                  </pic:blipFill>
+                  <pic:spPr>
+                    <a:xfrm>
+                      <a:off x="0" y="0"/>
+                      <a:ext cx="5270500" cy="1997075"/>
+                    </a:xfrm>
+                    <a:prstGeom prst="rect">
+                      <a:avLst/>
+                    </a:prstGeom>
+                    <a:noFill/>
+                    <a:ln>
+                      <a:solidFill>
+                        <a:schemeClr val="tx1"/>
+                      </a:solidFill>
+                    </a:ln>
+                  </pic:spPr>
+                </pic:pic>
+              </a:graphicData>
+            </a:graphic>
+          </wp:inline>
+        </w:drawing>
+      </w:r>
+    </w:p>
+    <w:p>
+      <w:pPr>
+        <w:numPr>
+          <w:ilvl w:val="0"/>
+          <w:numId w:val="0"/>
+        </w:numPr>
+        <w:spacing w:line="360" w:lineRule="auto"/>
+        <w:ind w:leftChars="0"/>
+        <w:rPr>
+          <w:rFonts w:hint="default" w:ascii="Times New Roman" w:hAnsi="Times New Roman" w:cs="Times New Roman"/>
+          <w:sz w:val="26"/>
+          <w:szCs w:val="26"/>
+        </w:rPr>
+      </w:pPr>
+      <w:r>
+        <w:rPr>
+          <w:rFonts w:hint="default" w:ascii="Times New Roman" w:hAnsi="Times New Roman" w:cs="Times New Roman"/>
+          <w:sz w:val="26"/>
+          <w:szCs w:val="26"/>
+        </w:rPr>
+        <w:drawing>
+          <wp:inline distT="0" distB="0" distL="114300" distR="114300">
+            <wp:extent cx="5273040" cy="1943735"/>
+            <wp:effectExtent l="9525" t="9525" r="20955" b="12700"/>
+            <wp:docPr id="29" name="Picture 12"/>
+            <wp:cNvGraphicFramePr>
+              <a:graphicFrameLocks xmlns:a="http://schemas.openxmlformats.org/drawingml/2006/main" noChangeAspect="1"/>
+            </wp:cNvGraphicFramePr>
+            <a:graphic xmlns:a="http://schemas.openxmlformats.org/drawingml/2006/main">
+              <a:graphicData uri="http://schemas.openxmlformats.org/drawingml/2006/picture">
+                <pic:pic xmlns:pic="http://schemas.openxmlformats.org/drawingml/2006/picture">
+                  <pic:nvPicPr>
+                    <pic:cNvPr id="29" name="Picture 12"/>
+                    <pic:cNvPicPr>
+                      <a:picLocks noChangeAspect="1"/>
+                    </pic:cNvPicPr>
+                  </pic:nvPicPr>
+                  <pic:blipFill>
+                    <a:blip r:embed="rId32"/>
+                    <a:stretch>
+                      <a:fillRect/>
+                    </a:stretch>
+                  </pic:blipFill>
+                  <pic:spPr>
+                    <a:xfrm>
+                      <a:off x="0" y="0"/>
+                      <a:ext cx="5273040" cy="1943735"/>
+                    </a:xfrm>
+                    <a:prstGeom prst="rect">
+                      <a:avLst/>
+                    </a:prstGeom>
+                    <a:noFill/>
+                    <a:ln>
+                      <a:solidFill>
+                        <a:schemeClr val="tx1"/>
+                      </a:solidFill>
+                    </a:ln>
+                  </pic:spPr>
+                </pic:pic>
+              </a:graphicData>
+            </a:graphic>
+          </wp:inline>
+        </w:drawing>
+      </w:r>
+    </w:p>
+    <w:p>
+      <w:pPr>
+        <w:numPr>
+          <w:ilvl w:val="0"/>
+          <w:numId w:val="0"/>
+        </w:numPr>
+        <w:spacing w:line="360" w:lineRule="auto"/>
+        <w:ind w:leftChars="0"/>
+        <w:rPr>
+          <w:rFonts w:hint="default" w:ascii="Times New Roman" w:hAnsi="Times New Roman" w:cs="Times New Roman"/>
+          <w:sz w:val="26"/>
+          <w:szCs w:val="26"/>
+        </w:rPr>
+      </w:pPr>
+      <w:r>
+        <w:rPr>
+          <w:rFonts w:hint="default" w:ascii="Times New Roman" w:hAnsi="Times New Roman" w:cs="Times New Roman"/>
+          <w:sz w:val="26"/>
+          <w:szCs w:val="26"/>
+        </w:rPr>
+        <w:drawing>
+          <wp:inline distT="0" distB="0" distL="114300" distR="114300">
+            <wp:extent cx="5273040" cy="1952625"/>
+            <wp:effectExtent l="9525" t="9525" r="20955" b="19050"/>
+            <wp:docPr id="30" name="Picture 13"/>
+            <wp:cNvGraphicFramePr>
+              <a:graphicFrameLocks xmlns:a="http://schemas.openxmlformats.org/drawingml/2006/main" noChangeAspect="1"/>
+            </wp:cNvGraphicFramePr>
+            <a:graphic xmlns:a="http://schemas.openxmlformats.org/drawingml/2006/main">
+              <a:graphicData uri="http://schemas.openxmlformats.org/drawingml/2006/picture">
+                <pic:pic xmlns:pic="http://schemas.openxmlformats.org/drawingml/2006/picture">
+                  <pic:nvPicPr>
+                    <pic:cNvPr id="30" name="Picture 13"/>
+                    <pic:cNvPicPr>
+                      <a:picLocks noChangeAspect="1"/>
+                    </pic:cNvPicPr>
+                  </pic:nvPicPr>
+                  <pic:blipFill>
+                    <a:blip r:embed="rId33"/>
+                    <a:stretch>
+                      <a:fillRect/>
+                    </a:stretch>
+                  </pic:blipFill>
+                  <pic:spPr>
+                    <a:xfrm>
+                      <a:off x="0" y="0"/>
+                      <a:ext cx="5273040" cy="1952625"/>
+                    </a:xfrm>
+                    <a:prstGeom prst="rect">
+                      <a:avLst/>
+                    </a:prstGeom>
+                    <a:noFill/>
+                    <a:ln>
+                      <a:solidFill>
+                        <a:schemeClr val="tx1"/>
+                      </a:solidFill>
+                    </a:ln>
+                  </pic:spPr>
+                </pic:pic>
+              </a:graphicData>
+            </a:graphic>
+          </wp:inline>
+        </w:drawing>
+      </w:r>
+    </w:p>
+    <w:p>
+      <w:pPr>
+        <w:numPr>
+          <w:ilvl w:val="0"/>
+          <w:numId w:val="0"/>
+        </w:numPr>
+        <w:spacing w:line="360" w:lineRule="auto"/>
+        <w:ind w:leftChars="0"/>
+        <w:rPr>
+          <w:rFonts w:hint="default" w:ascii="Times New Roman" w:hAnsi="Times New Roman" w:cs="Times New Roman"/>
+          <w:sz w:val="26"/>
+          <w:szCs w:val="26"/>
+        </w:rPr>
+      </w:pPr>
+      <w:r>
+        <w:rPr>
+          <w:rFonts w:hint="default" w:ascii="Times New Roman" w:hAnsi="Times New Roman" w:cs="Times New Roman"/>
+          <w:sz w:val="26"/>
+          <w:szCs w:val="26"/>
+        </w:rPr>
+        <w:drawing>
+          <wp:inline distT="0" distB="0" distL="114300" distR="114300">
+            <wp:extent cx="5272405" cy="1936750"/>
+            <wp:effectExtent l="9525" t="9525" r="21590" b="19685"/>
+            <wp:docPr id="31" name="Picture 14"/>
+            <wp:cNvGraphicFramePr>
+              <a:graphicFrameLocks xmlns:a="http://schemas.openxmlformats.org/drawingml/2006/main" noChangeAspect="1"/>
+            </wp:cNvGraphicFramePr>
+            <a:graphic xmlns:a="http://schemas.openxmlformats.org/drawingml/2006/main">
+              <a:graphicData uri="http://schemas.openxmlformats.org/drawingml/2006/picture">
+                <pic:pic xmlns:pic="http://schemas.openxmlformats.org/drawingml/2006/picture">
+                  <pic:nvPicPr>
+                    <pic:cNvPr id="31" name="Picture 14"/>
+                    <pic:cNvPicPr>
+                      <a:picLocks noChangeAspect="1"/>
+                    </pic:cNvPicPr>
+                  </pic:nvPicPr>
+                  <pic:blipFill>
+                    <a:blip r:embed="rId34"/>
+                    <a:stretch>
+                      <a:fillRect/>
+                    </a:stretch>
+                  </pic:blipFill>
+                  <pic:spPr>
+                    <a:xfrm>
+                      <a:off x="0" y="0"/>
+                      <a:ext cx="5272405" cy="1936750"/>
+                    </a:xfrm>
+                    <a:prstGeom prst="rect">
+                      <a:avLst/>
+                    </a:prstGeom>
+                    <a:noFill/>
+                    <a:ln>
+                      <a:solidFill>
+                        <a:schemeClr val="tx1"/>
+                      </a:solidFill>
+                    </a:ln>
+                  </pic:spPr>
+                </pic:pic>
+              </a:graphicData>
+            </a:graphic>
+          </wp:inline>
+        </w:drawing>
+      </w:r>
+    </w:p>
+    <w:p>
+      <w:pPr>
+        <w:numPr>
+          <w:ilvl w:val="0"/>
+          <w:numId w:val="0"/>
+        </w:numPr>
+        <w:spacing w:line="360" w:lineRule="auto"/>
+        <w:ind w:leftChars="0"/>
+        <w:rPr>
+          <w:rFonts w:hint="default" w:ascii="Times New Roman" w:hAnsi="Times New Roman" w:cs="Times New Roman"/>
+          <w:sz w:val="26"/>
+          <w:szCs w:val="26"/>
+        </w:rPr>
+      </w:pPr>
+      <w:r>
+        <w:rPr>
+          <w:rFonts w:hint="default" w:ascii="Times New Roman" w:hAnsi="Times New Roman" w:cs="Times New Roman"/>
+          <w:sz w:val="26"/>
+          <w:szCs w:val="26"/>
+        </w:rPr>
+        <w:drawing>
+          <wp:inline distT="0" distB="0" distL="114300" distR="114300">
+            <wp:extent cx="5273040" cy="1969135"/>
+            <wp:effectExtent l="9525" t="9525" r="20955" b="17780"/>
+            <wp:docPr id="32" name="Picture 15"/>
+            <wp:cNvGraphicFramePr>
+              <a:graphicFrameLocks xmlns:a="http://schemas.openxmlformats.org/drawingml/2006/main" noChangeAspect="1"/>
+            </wp:cNvGraphicFramePr>
+            <a:graphic xmlns:a="http://schemas.openxmlformats.org/drawingml/2006/main">
+              <a:graphicData uri="http://schemas.openxmlformats.org/drawingml/2006/picture">
+                <pic:pic xmlns:pic="http://schemas.openxmlformats.org/drawingml/2006/picture">
+                  <pic:nvPicPr>
+                    <pic:cNvPr id="32" name="Picture 15"/>
+                    <pic:cNvPicPr>
+                      <a:picLocks noChangeAspect="1"/>
+                    </pic:cNvPicPr>
+                  </pic:nvPicPr>
+                  <pic:blipFill>
+                    <a:blip r:embed="rId35"/>
+                    <a:stretch>
+                      <a:fillRect/>
+                    </a:stretch>
+                  </pic:blipFill>
+                  <pic:spPr>
+                    <a:xfrm>
+                      <a:off x="0" y="0"/>
+                      <a:ext cx="5273040" cy="1969135"/>
+                    </a:xfrm>
+                    <a:prstGeom prst="rect">
+                      <a:avLst/>
+                    </a:prstGeom>
+                    <a:noFill/>
+                    <a:ln>
+                      <a:solidFill>
+                        <a:schemeClr val="tx1"/>
+                      </a:solidFill>
+                    </a:ln>
+                  </pic:spPr>
+                </pic:pic>
+              </a:graphicData>
+            </a:graphic>
+          </wp:inline>
+        </w:drawing>
+      </w:r>
+    </w:p>
+    <w:p>
+      <w:pPr>
+        <w:numPr>
+          <w:ilvl w:val="0"/>
+          <w:numId w:val="0"/>
+        </w:numPr>
+        <w:spacing w:line="360" w:lineRule="auto"/>
+        <w:ind w:leftChars="0"/>
+        <w:rPr>
+          <w:rFonts w:hint="default" w:ascii="Times New Roman" w:hAnsi="Times New Roman" w:cs="Times New Roman"/>
+          <w:sz w:val="26"/>
+          <w:szCs w:val="26"/>
+        </w:rPr>
+      </w:pPr>
+      <w:r>
+        <w:rPr>
+          <w:rFonts w:hint="default" w:ascii="Times New Roman" w:hAnsi="Times New Roman" w:cs="Times New Roman"/>
+          <w:sz w:val="26"/>
+          <w:szCs w:val="26"/>
+        </w:rPr>
+        <w:drawing>
+          <wp:inline distT="0" distB="0" distL="114300" distR="114300">
+            <wp:extent cx="5271135" cy="2011680"/>
+            <wp:effectExtent l="9525" t="9525" r="22860" b="20955"/>
+            <wp:docPr id="33" name="Picture 16"/>
+            <wp:cNvGraphicFramePr>
+              <a:graphicFrameLocks xmlns:a="http://schemas.openxmlformats.org/drawingml/2006/main" noChangeAspect="1"/>
+            </wp:cNvGraphicFramePr>
+            <a:graphic xmlns:a="http://schemas.openxmlformats.org/drawingml/2006/main">
+              <a:graphicData uri="http://schemas.openxmlformats.org/drawingml/2006/picture">
+                <pic:pic xmlns:pic="http://schemas.openxmlformats.org/drawingml/2006/picture">
+                  <pic:nvPicPr>
+                    <pic:cNvPr id="33" name="Picture 16"/>
+                    <pic:cNvPicPr>
+                      <a:picLocks noChangeAspect="1"/>
+                    </pic:cNvPicPr>
+                  </pic:nvPicPr>
+                  <pic:blipFill>
+                    <a:blip r:embed="rId36"/>
+                    <a:stretch>
+                      <a:fillRect/>
+                    </a:stretch>
+                  </pic:blipFill>
+                  <pic:spPr>
+                    <a:xfrm>
+                      <a:off x="0" y="0"/>
+                      <a:ext cx="5271135" cy="2011680"/>
+                    </a:xfrm>
+                    <a:prstGeom prst="rect">
+                      <a:avLst/>
+                    </a:prstGeom>
+                    <a:noFill/>
+                    <a:ln>
+                      <a:solidFill>
+                        <a:schemeClr val="tx1"/>
+                      </a:solidFill>
+                    </a:ln>
+                  </pic:spPr>
+                </pic:pic>
+              </a:graphicData>
+            </a:graphic>
+          </wp:inline>
+        </w:drawing>
+      </w:r>
+    </w:p>
+    <w:p>
+      <w:pPr>
+        <w:numPr>
+          <w:ilvl w:val="0"/>
+          <w:numId w:val="0"/>
+        </w:numPr>
+        <w:spacing w:line="360" w:lineRule="auto"/>
+        <w:ind w:leftChars="0"/>
+        <w:rPr>
+          <w:rFonts w:hint="default" w:ascii="Times New Roman" w:hAnsi="Times New Roman" w:cs="Times New Roman"/>
+          <w:sz w:val="26"/>
+          <w:szCs w:val="26"/>
+        </w:rPr>
+      </w:pPr>
+      <w:r>
+        <w:rPr>
+          <w:rFonts w:hint="default" w:ascii="Times New Roman" w:hAnsi="Times New Roman" w:cs="Times New Roman"/>
+          <w:sz w:val="26"/>
+          <w:szCs w:val="26"/>
+        </w:rPr>
+        <w:drawing>
+          <wp:inline distT="0" distB="0" distL="114300" distR="114300">
+            <wp:extent cx="5269230" cy="1955800"/>
+            <wp:effectExtent l="0" t="0" r="3810" b="10160"/>
+            <wp:docPr id="34" name="Picture 17"/>
+            <wp:cNvGraphicFramePr>
+              <a:graphicFrameLocks xmlns:a="http://schemas.openxmlformats.org/drawingml/2006/main" noChangeAspect="1"/>
+            </wp:cNvGraphicFramePr>
+            <a:graphic xmlns:a="http://schemas.openxmlformats.org/drawingml/2006/main">
+              <a:graphicData uri="http://schemas.openxmlformats.org/drawingml/2006/picture">
+                <pic:pic xmlns:pic="http://schemas.openxmlformats.org/drawingml/2006/picture">
+                  <pic:nvPicPr>
+                    <pic:cNvPr id="34" name="Picture 17"/>
+                    <pic:cNvPicPr>
+                      <a:picLocks noChangeAspect="1"/>
+                    </pic:cNvPicPr>
+                  </pic:nvPicPr>
+                  <pic:blipFill>
+                    <a:blip r:embed="rId37"/>
+                    <a:stretch>
+                      <a:fillRect/>
+                    </a:stretch>
+                  </pic:blipFill>
+                  <pic:spPr>
+                    <a:xfrm>
+                      <a:off x="0" y="0"/>
+                      <a:ext cx="5269230" cy="1955800"/>
                     </a:xfrm>
                     <a:prstGeom prst="rect">
                       <a:avLst/>
@@ -1608,29 +3193,530 @@
       <w:pPr>
         <w:numPr>
           <w:ilvl w:val="0"/>
-          <w:numId w:val="3"/>
-        </w:numPr>
-        <w:ind w:left="0" w:leftChars="0" w:firstLine="0" w:firstLineChars="0"/>
-        <w:rPr>
-          <w:rFonts w:hint="default" w:ascii="Times New Roman" w:hAnsi="Times New Roman" w:cs="Times New Roman"/>
-          <w:sz w:val="26"/>
-          <w:szCs w:val="26"/>
-        </w:rPr>
-      </w:pPr>
-      <w:r>
-        <w:rPr>
-          <w:rFonts w:hint="default" w:ascii="Times New Roman" w:hAnsi="Times New Roman" w:cs="Times New Roman"/>
-          <w:sz w:val="26"/>
-          <w:szCs w:val="26"/>
-        </w:rPr>
-        <w:t>Kiểm tra khoảng thời gian, chi phí và nhân lực của dự án</w:t>
-      </w:r>
-    </w:p>
-    <w:p>
-      <w:pPr>
-        <w:numPr>
-          <w:numId w:val="0"/>
-        </w:numPr>
+          <w:numId w:val="0"/>
+        </w:numPr>
+        <w:spacing w:line="360" w:lineRule="auto"/>
+        <w:ind w:leftChars="0"/>
+        <w:rPr>
+          <w:rFonts w:hint="default" w:ascii="Times New Roman" w:hAnsi="Times New Roman" w:cs="Times New Roman"/>
+          <w:sz w:val="26"/>
+          <w:szCs w:val="26"/>
+        </w:rPr>
+      </w:pPr>
+      <w:r>
+        <w:rPr>
+          <w:rFonts w:hint="default" w:ascii="Times New Roman" w:hAnsi="Times New Roman" w:cs="Times New Roman"/>
+          <w:sz w:val="26"/>
+          <w:szCs w:val="26"/>
+        </w:rPr>
+        <w:drawing>
+          <wp:inline distT="0" distB="0" distL="114300" distR="114300">
+            <wp:extent cx="5273040" cy="1992630"/>
+            <wp:effectExtent l="9525" t="9525" r="20955" b="9525"/>
+            <wp:docPr id="35" name="Picture 18"/>
+            <wp:cNvGraphicFramePr>
+              <a:graphicFrameLocks xmlns:a="http://schemas.openxmlformats.org/drawingml/2006/main" noChangeAspect="1"/>
+            </wp:cNvGraphicFramePr>
+            <a:graphic xmlns:a="http://schemas.openxmlformats.org/drawingml/2006/main">
+              <a:graphicData uri="http://schemas.openxmlformats.org/drawingml/2006/picture">
+                <pic:pic xmlns:pic="http://schemas.openxmlformats.org/drawingml/2006/picture">
+                  <pic:nvPicPr>
+                    <pic:cNvPr id="35" name="Picture 18"/>
+                    <pic:cNvPicPr>
+                      <a:picLocks noChangeAspect="1"/>
+                    </pic:cNvPicPr>
+                  </pic:nvPicPr>
+                  <pic:blipFill>
+                    <a:blip r:embed="rId38"/>
+                    <a:stretch>
+                      <a:fillRect/>
+                    </a:stretch>
+                  </pic:blipFill>
+                  <pic:spPr>
+                    <a:xfrm>
+                      <a:off x="0" y="0"/>
+                      <a:ext cx="5273040" cy="1992630"/>
+                    </a:xfrm>
+                    <a:prstGeom prst="rect">
+                      <a:avLst/>
+                    </a:prstGeom>
+                    <a:noFill/>
+                    <a:ln>
+                      <a:solidFill>
+                        <a:schemeClr val="tx1"/>
+                      </a:solidFill>
+                    </a:ln>
+                  </pic:spPr>
+                </pic:pic>
+              </a:graphicData>
+            </a:graphic>
+          </wp:inline>
+        </w:drawing>
+      </w:r>
+    </w:p>
+    <w:p>
+      <w:pPr>
+        <w:numPr>
+          <w:ilvl w:val="0"/>
+          <w:numId w:val="0"/>
+        </w:numPr>
+        <w:spacing w:line="360" w:lineRule="auto"/>
+        <w:ind w:leftChars="0"/>
+        <w:rPr>
+          <w:rFonts w:hint="default" w:ascii="Times New Roman" w:hAnsi="Times New Roman" w:cs="Times New Roman"/>
+          <w:sz w:val="26"/>
+          <w:szCs w:val="26"/>
+        </w:rPr>
+      </w:pPr>
+    </w:p>
+    <w:p>
+      <w:pPr>
+        <w:numPr>
+          <w:ilvl w:val="0"/>
+          <w:numId w:val="0"/>
+        </w:numPr>
+        <w:spacing w:line="360" w:lineRule="auto"/>
+        <w:ind w:leftChars="0"/>
+        <w:rPr>
+          <w:rFonts w:hint="default" w:ascii="Times New Roman" w:hAnsi="Times New Roman" w:cs="Times New Roman"/>
+          <w:sz w:val="26"/>
+          <w:szCs w:val="26"/>
+        </w:rPr>
+      </w:pPr>
+      <w:r>
+        <w:rPr>
+          <w:rFonts w:hint="default" w:ascii="Times New Roman" w:hAnsi="Times New Roman" w:cs="Times New Roman"/>
+          <w:sz w:val="26"/>
+          <w:szCs w:val="26"/>
+        </w:rPr>
+        <w:drawing>
+          <wp:inline distT="0" distB="0" distL="114300" distR="114300">
+            <wp:extent cx="5269230" cy="4745355"/>
+            <wp:effectExtent l="9525" t="9525" r="9525" b="15240"/>
+            <wp:docPr id="36" name="Picture 19"/>
+            <wp:cNvGraphicFramePr>
+              <a:graphicFrameLocks xmlns:a="http://schemas.openxmlformats.org/drawingml/2006/main" noChangeAspect="1"/>
+            </wp:cNvGraphicFramePr>
+            <a:graphic xmlns:a="http://schemas.openxmlformats.org/drawingml/2006/main">
+              <a:graphicData uri="http://schemas.openxmlformats.org/drawingml/2006/picture">
+                <pic:pic xmlns:pic="http://schemas.openxmlformats.org/drawingml/2006/picture">
+                  <pic:nvPicPr>
+                    <pic:cNvPr id="36" name="Picture 19"/>
+                    <pic:cNvPicPr>
+                      <a:picLocks noChangeAspect="1"/>
+                    </pic:cNvPicPr>
+                  </pic:nvPicPr>
+                  <pic:blipFill>
+                    <a:blip r:embed="rId39"/>
+                    <a:stretch>
+                      <a:fillRect/>
+                    </a:stretch>
+                  </pic:blipFill>
+                  <pic:spPr>
+                    <a:xfrm>
+                      <a:off x="0" y="0"/>
+                      <a:ext cx="5269230" cy="4745355"/>
+                    </a:xfrm>
+                    <a:prstGeom prst="rect">
+                      <a:avLst/>
+                    </a:prstGeom>
+                    <a:noFill/>
+                    <a:ln>
+                      <a:solidFill>
+                        <a:schemeClr val="tx1"/>
+                      </a:solidFill>
+                    </a:ln>
+                  </pic:spPr>
+                </pic:pic>
+              </a:graphicData>
+            </a:graphic>
+          </wp:inline>
+        </w:drawing>
+      </w:r>
+    </w:p>
+    <w:p>
+      <w:pPr>
+        <w:numPr>
+          <w:ilvl w:val="0"/>
+          <w:numId w:val="0"/>
+        </w:numPr>
+        <w:spacing w:line="360" w:lineRule="auto"/>
+        <w:ind w:leftChars="0"/>
+        <w:rPr>
+          <w:rFonts w:hint="default" w:ascii="Times New Roman" w:hAnsi="Times New Roman" w:cs="Times New Roman"/>
+          <w:sz w:val="26"/>
+          <w:szCs w:val="26"/>
+        </w:rPr>
+      </w:pPr>
+    </w:p>
+    <w:p>
+      <w:pPr>
+        <w:numPr>
+          <w:ilvl w:val="0"/>
+          <w:numId w:val="0"/>
+        </w:numPr>
+        <w:spacing w:line="360" w:lineRule="auto"/>
+        <w:ind w:leftChars="0"/>
+        <w:rPr>
+          <w:rFonts w:hint="default" w:ascii="Times New Roman" w:hAnsi="Times New Roman" w:cs="Times New Roman"/>
+          <w:sz w:val="26"/>
+          <w:szCs w:val="26"/>
+        </w:rPr>
+      </w:pPr>
+    </w:p>
+    <w:p>
+      <w:pPr>
+        <w:numPr>
+          <w:ilvl w:val="0"/>
+          <w:numId w:val="0"/>
+        </w:numPr>
+        <w:spacing w:line="360" w:lineRule="auto"/>
+        <w:ind w:leftChars="0"/>
+        <w:rPr>
+          <w:rFonts w:hint="default" w:ascii="Times New Roman" w:hAnsi="Times New Roman" w:cs="Times New Roman"/>
+          <w:sz w:val="26"/>
+          <w:szCs w:val="26"/>
+        </w:rPr>
+      </w:pPr>
+    </w:p>
+    <w:p>
+      <w:pPr>
+        <w:numPr>
+          <w:ilvl w:val="0"/>
+          <w:numId w:val="0"/>
+        </w:numPr>
+        <w:spacing w:line="360" w:lineRule="auto"/>
+        <w:ind w:leftChars="0"/>
+        <w:rPr>
+          <w:rFonts w:hint="default" w:ascii="Times New Roman" w:hAnsi="Times New Roman" w:cs="Times New Roman"/>
+          <w:sz w:val="26"/>
+          <w:szCs w:val="26"/>
+        </w:rPr>
+      </w:pPr>
+    </w:p>
+    <w:p>
+      <w:pPr>
+        <w:numPr>
+          <w:ilvl w:val="0"/>
+          <w:numId w:val="0"/>
+        </w:numPr>
+        <w:spacing w:line="360" w:lineRule="auto"/>
+        <w:ind w:leftChars="0"/>
+        <w:rPr>
+          <w:rFonts w:hint="default" w:ascii="Times New Roman" w:hAnsi="Times New Roman" w:cs="Times New Roman"/>
+          <w:sz w:val="26"/>
+          <w:szCs w:val="26"/>
+        </w:rPr>
+      </w:pPr>
+    </w:p>
+    <w:p>
+      <w:pPr>
+        <w:numPr>
+          <w:ilvl w:val="0"/>
+          <w:numId w:val="0"/>
+        </w:numPr>
+        <w:spacing w:line="360" w:lineRule="auto"/>
+        <w:ind w:leftChars="0"/>
+        <w:rPr>
+          <w:rFonts w:hint="default" w:ascii="Times New Roman" w:hAnsi="Times New Roman" w:cs="Times New Roman"/>
+          <w:sz w:val="26"/>
+          <w:szCs w:val="26"/>
+        </w:rPr>
+      </w:pPr>
+    </w:p>
+    <w:p>
+      <w:pPr>
+        <w:numPr>
+          <w:ilvl w:val="0"/>
+          <w:numId w:val="0"/>
+        </w:numPr>
+        <w:spacing w:line="360" w:lineRule="auto"/>
+        <w:ind w:leftChars="0"/>
+        <w:rPr>
+          <w:rFonts w:hint="default" w:ascii="Times New Roman" w:hAnsi="Times New Roman" w:cs="Times New Roman"/>
+          <w:sz w:val="26"/>
+          <w:szCs w:val="26"/>
+        </w:rPr>
+      </w:pPr>
+    </w:p>
+    <w:p>
+      <w:pPr>
+        <w:numPr>
+          <w:ilvl w:val="0"/>
+          <w:numId w:val="0"/>
+        </w:numPr>
+        <w:spacing w:line="360" w:lineRule="auto"/>
+        <w:ind w:leftChars="0"/>
+        <w:rPr>
+          <w:rFonts w:hint="default" w:ascii="Times New Roman" w:hAnsi="Times New Roman" w:cs="Times New Roman"/>
+          <w:sz w:val="26"/>
+          <w:szCs w:val="26"/>
+        </w:rPr>
+      </w:pPr>
+      <w:r>
+        <w:rPr>
+          <w:rFonts w:hint="default" w:ascii="Times New Roman" w:hAnsi="Times New Roman" w:cs="Times New Roman"/>
+          <w:sz w:val="26"/>
+          <w:szCs w:val="26"/>
+        </w:rPr>
+        <w:t>b. Áp dụng một mẫu hộp lên dự án</w:t>
+      </w:r>
+    </w:p>
+    <w:p>
+      <w:pPr>
+        <w:numPr>
+          <w:ilvl w:val="0"/>
+          <w:numId w:val="0"/>
+        </w:numPr>
+        <w:spacing w:line="360" w:lineRule="auto"/>
+        <w:ind w:leftChars="0"/>
+        <w:rPr>
+          <w:rFonts w:hint="default" w:ascii="Times New Roman" w:hAnsi="Times New Roman" w:cs="Times New Roman"/>
+          <w:sz w:val="26"/>
+          <w:szCs w:val="26"/>
+        </w:rPr>
+      </w:pPr>
+      <w:r>
+        <w:rPr>
+          <w:rFonts w:hint="default" w:ascii="Times New Roman" w:hAnsi="Times New Roman" w:cs="Times New Roman"/>
+          <w:sz w:val="26"/>
+          <w:szCs w:val="26"/>
+        </w:rPr>
+        <w:drawing>
+          <wp:inline distT="0" distB="0" distL="114300" distR="114300">
+            <wp:extent cx="5269230" cy="5100955"/>
+            <wp:effectExtent l="9525" t="9525" r="9525" b="10160"/>
+            <wp:docPr id="37" name="Picture 20"/>
+            <wp:cNvGraphicFramePr>
+              <a:graphicFrameLocks xmlns:a="http://schemas.openxmlformats.org/drawingml/2006/main" noChangeAspect="1"/>
+            </wp:cNvGraphicFramePr>
+            <a:graphic xmlns:a="http://schemas.openxmlformats.org/drawingml/2006/main">
+              <a:graphicData uri="http://schemas.openxmlformats.org/drawingml/2006/picture">
+                <pic:pic xmlns:pic="http://schemas.openxmlformats.org/drawingml/2006/picture">
+                  <pic:nvPicPr>
+                    <pic:cNvPr id="37" name="Picture 20"/>
+                    <pic:cNvPicPr>
+                      <a:picLocks noChangeAspect="1"/>
+                    </pic:cNvPicPr>
+                  </pic:nvPicPr>
+                  <pic:blipFill>
+                    <a:blip r:embed="rId40"/>
+                    <a:stretch>
+                      <a:fillRect/>
+                    </a:stretch>
+                  </pic:blipFill>
+                  <pic:spPr>
+                    <a:xfrm>
+                      <a:off x="0" y="0"/>
+                      <a:ext cx="5269230" cy="5100955"/>
+                    </a:xfrm>
+                    <a:prstGeom prst="rect">
+                      <a:avLst/>
+                    </a:prstGeom>
+                    <a:noFill/>
+                    <a:ln>
+                      <a:solidFill>
+                        <a:schemeClr val="tx1"/>
+                      </a:solidFill>
+                    </a:ln>
+                  </pic:spPr>
+                </pic:pic>
+              </a:graphicData>
+            </a:graphic>
+          </wp:inline>
+        </w:drawing>
+      </w:r>
+    </w:p>
+    <w:p>
+      <w:pPr>
+        <w:numPr>
+          <w:ilvl w:val="0"/>
+          <w:numId w:val="0"/>
+        </w:numPr>
+        <w:spacing w:line="360" w:lineRule="auto"/>
+        <w:ind w:leftChars="0"/>
+        <w:rPr>
+          <w:rFonts w:hint="default" w:ascii="Times New Roman" w:hAnsi="Times New Roman" w:cs="Times New Roman"/>
+          <w:sz w:val="26"/>
+          <w:szCs w:val="26"/>
+        </w:rPr>
+      </w:pPr>
+      <w:r>
+        <w:rPr>
+          <w:rFonts w:hint="default" w:ascii="Times New Roman" w:hAnsi="Times New Roman" w:cs="Times New Roman"/>
+          <w:sz w:val="26"/>
+          <w:szCs w:val="26"/>
+        </w:rPr>
+        <w:drawing>
+          <wp:inline distT="0" distB="0" distL="114300" distR="114300">
+            <wp:extent cx="5258435" cy="2762250"/>
+            <wp:effectExtent l="0" t="0" r="14605" b="11430"/>
+            <wp:docPr id="38" name="Picture 21"/>
+            <wp:cNvGraphicFramePr>
+              <a:graphicFrameLocks xmlns:a="http://schemas.openxmlformats.org/drawingml/2006/main" noChangeAspect="1"/>
+            </wp:cNvGraphicFramePr>
+            <a:graphic xmlns:a="http://schemas.openxmlformats.org/drawingml/2006/main">
+              <a:graphicData uri="http://schemas.openxmlformats.org/drawingml/2006/picture">
+                <pic:pic xmlns:pic="http://schemas.openxmlformats.org/drawingml/2006/picture">
+                  <pic:nvPicPr>
+                    <pic:cNvPr id="38" name="Picture 21"/>
+                    <pic:cNvPicPr>
+                      <a:picLocks noChangeAspect="1"/>
+                    </pic:cNvPicPr>
+                  </pic:nvPicPr>
+                  <pic:blipFill>
+                    <a:blip r:embed="rId41"/>
+                    <a:stretch>
+                      <a:fillRect/>
+                    </a:stretch>
+                  </pic:blipFill>
+                  <pic:spPr>
+                    <a:xfrm>
+                      <a:off x="0" y="0"/>
+                      <a:ext cx="5258435" cy="2762250"/>
+                    </a:xfrm>
+                    <a:prstGeom prst="rect">
+                      <a:avLst/>
+                    </a:prstGeom>
+                    <a:noFill/>
+                    <a:ln>
+                      <a:solidFill>
+                        <a:schemeClr val="tx1"/>
+                      </a:solidFill>
+                    </a:ln>
+                  </pic:spPr>
+                </pic:pic>
+              </a:graphicData>
+            </a:graphic>
+          </wp:inline>
+        </w:drawing>
+      </w:r>
+    </w:p>
+    <w:p>
+      <w:pPr>
+        <w:numPr>
+          <w:ilvl w:val="0"/>
+          <w:numId w:val="0"/>
+        </w:numPr>
+        <w:spacing w:line="360" w:lineRule="auto"/>
+        <w:ind w:leftChars="0"/>
+        <w:rPr>
+          <w:rFonts w:hint="default" w:ascii="Times New Roman" w:hAnsi="Times New Roman" w:cs="Times New Roman"/>
+          <w:sz w:val="26"/>
+          <w:szCs w:val="26"/>
+        </w:rPr>
+      </w:pPr>
+    </w:p>
+    <w:p>
+      <w:pPr>
+        <w:numPr>
+          <w:ilvl w:val="0"/>
+          <w:numId w:val="0"/>
+        </w:numPr>
+        <w:spacing w:line="360" w:lineRule="auto"/>
+        <w:ind w:leftChars="0"/>
+        <w:rPr>
+          <w:rFonts w:hint="default" w:ascii="Times New Roman" w:hAnsi="Times New Roman" w:cs="Times New Roman"/>
+          <w:sz w:val="26"/>
+          <w:szCs w:val="26"/>
+        </w:rPr>
+      </w:pPr>
+    </w:p>
+    <w:p>
+      <w:pPr>
+        <w:numPr>
+          <w:ilvl w:val="0"/>
+          <w:numId w:val="0"/>
+        </w:numPr>
+        <w:spacing w:line="360" w:lineRule="auto"/>
+        <w:ind w:leftChars="0"/>
+        <w:rPr>
+          <w:rFonts w:hint="default" w:ascii="Times New Roman" w:hAnsi="Times New Roman" w:cs="Times New Roman"/>
+          <w:sz w:val="26"/>
+          <w:szCs w:val="26"/>
+        </w:rPr>
+      </w:pPr>
+      <w:r>
+        <w:rPr>
+          <w:rFonts w:hint="default" w:ascii="Times New Roman" w:hAnsi="Times New Roman" w:cs="Times New Roman"/>
+          <w:sz w:val="26"/>
+          <w:szCs w:val="26"/>
+        </w:rPr>
+        <w:t>c. Tạo mẫu hộp mới với mỗi nút có nhiều thuộc tính</w:t>
+      </w:r>
+    </w:p>
+    <w:p>
+      <w:pPr>
+        <w:numPr>
+          <w:ilvl w:val="0"/>
+          <w:numId w:val="0"/>
+        </w:numPr>
+        <w:spacing w:line="360" w:lineRule="auto"/>
+        <w:ind w:leftChars="0"/>
+        <w:rPr>
+          <w:rFonts w:hint="default" w:ascii="Times New Roman" w:hAnsi="Times New Roman" w:cs="Times New Roman"/>
+          <w:sz w:val="26"/>
+          <w:szCs w:val="26"/>
+        </w:rPr>
+      </w:pPr>
+      <w:r>
+        <w:rPr>
+          <w:rFonts w:hint="default" w:ascii="Times New Roman" w:hAnsi="Times New Roman" w:cs="Times New Roman"/>
+          <w:sz w:val="26"/>
+          <w:szCs w:val="26"/>
+        </w:rPr>
+        <w:drawing>
+          <wp:inline distT="0" distB="0" distL="114300" distR="114300">
+            <wp:extent cx="5269865" cy="5033645"/>
+            <wp:effectExtent l="9525" t="9525" r="24130" b="16510"/>
+            <wp:docPr id="39" name="Picture 22"/>
+            <wp:cNvGraphicFramePr>
+              <a:graphicFrameLocks xmlns:a="http://schemas.openxmlformats.org/drawingml/2006/main" noChangeAspect="1"/>
+            </wp:cNvGraphicFramePr>
+            <a:graphic xmlns:a="http://schemas.openxmlformats.org/drawingml/2006/main">
+              <a:graphicData uri="http://schemas.openxmlformats.org/drawingml/2006/picture">
+                <pic:pic xmlns:pic="http://schemas.openxmlformats.org/drawingml/2006/picture">
+                  <pic:nvPicPr>
+                    <pic:cNvPr id="39" name="Picture 22"/>
+                    <pic:cNvPicPr>
+                      <a:picLocks noChangeAspect="1"/>
+                    </pic:cNvPicPr>
+                  </pic:nvPicPr>
+                  <pic:blipFill>
+                    <a:blip r:embed="rId42"/>
+                    <a:stretch>
+                      <a:fillRect/>
+                    </a:stretch>
+                  </pic:blipFill>
+                  <pic:spPr>
+                    <a:xfrm>
+                      <a:off x="0" y="0"/>
+                      <a:ext cx="5269865" cy="5033645"/>
+                    </a:xfrm>
+                    <a:prstGeom prst="rect">
+                      <a:avLst/>
+                    </a:prstGeom>
+                    <a:noFill/>
+                    <a:ln>
+                      <a:solidFill>
+                        <a:schemeClr val="tx1"/>
+                      </a:solidFill>
+                    </a:ln>
+                  </pic:spPr>
+                </pic:pic>
+              </a:graphicData>
+            </a:graphic>
+          </wp:inline>
+        </w:drawing>
+      </w:r>
+    </w:p>
+    <w:p>
+      <w:pPr>
+        <w:numPr>
+          <w:ilvl w:val="0"/>
+          <w:numId w:val="0"/>
+        </w:numPr>
+        <w:spacing w:line="360" w:lineRule="auto"/>
         <w:ind w:leftChars="0"/>
         <w:rPr>
           <w:rFonts w:hint="default" w:ascii="Times New Roman" w:hAnsi="Times New Roman" w:cs="Times New Roman"/>

</xml_diff>